<commit_message>
Add transaction weighted FX calculation and daily/total aggregation
</commit_message>
<xml_diff>
--- a/transaction_doc.docx
+++ b/transaction_doc.docx
@@ -4,10 +4,3141 @@
   <w:body>
     <w:p>
       <w:pPr>
+        <w:pBdr>
+          <w:bottom w:val="single" w:sz="6" w:space="1" w:color="auto"/>
+        </w:pBdr>
+        <w:rPr>
+          <w:b/>
+          <w:bCs/>
+          <w:sz w:val="28"/>
+          <w:szCs w:val="28"/>
+        </w:rPr>
+      </w:pPr>
+      <w:r>
+        <w:rPr>
+          <w:b/>
+          <w:bCs/>
+          <w:sz w:val="28"/>
+          <w:szCs w:val="28"/>
+        </w:rPr>
+        <w:t>Weighted Average FX Rate</w:t>
+      </w:r>
+    </w:p>
+    <w:p>
+      <w:pPr>
+        <w:rPr>
+          <w:b/>
+          <w:bCs/>
+          <w:sz w:val="22"/>
+          <w:szCs w:val="22"/>
+        </w:rPr>
+      </w:pPr>
+      <w:r>
+        <w:rPr>
+          <w:b/>
+          <w:bCs/>
+          <w:sz w:val="22"/>
+          <w:szCs w:val="22"/>
+        </w:rPr>
+        <w:t>Pre-run checks</w:t>
+      </w:r>
+    </w:p>
+    <w:p>
+      <w:pPr>
+        <w:pBdr>
+          <w:bottom w:val="single" w:sz="6" w:space="1" w:color="auto"/>
+        </w:pBdr>
+        <w:rPr>
+          <w:sz w:val="18"/>
+          <w:szCs w:val="18"/>
+        </w:rPr>
+      </w:pPr>
+      <w:r>
+        <w:rPr>
+          <w:sz w:val="18"/>
+          <w:szCs w:val="18"/>
+        </w:rPr>
+        <w:t>Ensure that before the script is run</w:t>
+      </w:r>
+      <w:r>
+        <w:rPr>
+          <w:sz w:val="18"/>
+          <w:szCs w:val="18"/>
+        </w:rPr>
+        <w:t xml:space="preserve">, all relevant DSR files are saved under </w:t>
+      </w:r>
+      <w:hyperlink r:id="rId5" w:history="1">
+        <w:r>
+          <w:rPr>
+            <w:rStyle w:val="Hyperlink"/>
+            <w:sz w:val="18"/>
+            <w:szCs w:val="18"/>
+          </w:rPr>
+          <w:t>\\TransactionEngine\\data</w:t>
+        </w:r>
+      </w:hyperlink>
+      <w:r>
+        <w:rPr>
+          <w:sz w:val="18"/>
+          <w:szCs w:val="18"/>
+        </w:rPr>
+        <w:t>, and that all filenames follow the standard format of “</w:t>
+      </w:r>
+      <w:proofErr w:type="spellStart"/>
+      <w:r>
+        <w:rPr>
+          <w:sz w:val="18"/>
+          <w:szCs w:val="18"/>
+        </w:rPr>
+        <w:t>DSR_ONAFRIQ_</w:t>
+      </w:r>
+      <w:r>
+        <w:rPr>
+          <w:i/>
+          <w:iCs/>
+          <w:sz w:val="18"/>
+          <w:szCs w:val="18"/>
+        </w:rPr>
+        <w:t>date</w:t>
+      </w:r>
+      <w:proofErr w:type="spellEnd"/>
+      <w:r>
+        <w:rPr>
+          <w:sz w:val="18"/>
+          <w:szCs w:val="18"/>
+        </w:rPr>
+        <w:t xml:space="preserve">”, where the </w:t>
+      </w:r>
+      <w:r>
+        <w:rPr>
+          <w:i/>
+          <w:iCs/>
+          <w:sz w:val="18"/>
+          <w:szCs w:val="18"/>
+        </w:rPr>
+        <w:t>date</w:t>
+      </w:r>
+      <w:r>
+        <w:rPr>
+          <w:sz w:val="18"/>
+          <w:szCs w:val="18"/>
+        </w:rPr>
+        <w:t xml:space="preserve"> is in </w:t>
+      </w:r>
+      <w:proofErr w:type="spellStart"/>
+      <w:r>
+        <w:rPr>
+          <w:sz w:val="18"/>
+          <w:szCs w:val="18"/>
+        </w:rPr>
+        <w:t>yyyy</w:t>
+      </w:r>
+      <w:proofErr w:type="spellEnd"/>
+      <w:r>
+        <w:rPr>
+          <w:sz w:val="18"/>
+          <w:szCs w:val="18"/>
+        </w:rPr>
+        <w:t>-mm-dd format.</w:t>
+      </w:r>
+    </w:p>
+    <w:p>
+      <w:pPr>
+        <w:rPr>
+          <w:b/>
+          <w:bCs/>
+          <w:sz w:val="22"/>
+          <w:szCs w:val="22"/>
+        </w:rPr>
+      </w:pPr>
+      <w:r>
+        <w:rPr>
+          <w:b/>
+          <w:bCs/>
+          <w:sz w:val="22"/>
+          <w:szCs w:val="22"/>
+        </w:rPr>
+        <w:t>Import Libraries</w:t>
+      </w:r>
+    </w:p>
+    <w:p>
+      <w:pPr>
+        <w:pBdr>
+          <w:bottom w:val="single" w:sz="6" w:space="1" w:color="auto"/>
+        </w:pBdr>
+        <w:rPr>
+          <w:sz w:val="18"/>
+          <w:szCs w:val="18"/>
+        </w:rPr>
+      </w:pPr>
+      <w:r>
+        <w:rPr>
+          <w:sz w:val="18"/>
+          <w:szCs w:val="18"/>
+        </w:rPr>
+        <w:t xml:space="preserve">Imports Pandas for data manipulation and </w:t>
+      </w:r>
+      <w:r>
+        <w:rPr>
+          <w:sz w:val="18"/>
+          <w:szCs w:val="18"/>
+        </w:rPr>
+        <w:t>OS</w:t>
+      </w:r>
+      <w:r>
+        <w:rPr>
+          <w:sz w:val="18"/>
+          <w:szCs w:val="18"/>
+        </w:rPr>
+        <w:t xml:space="preserve"> to call current folder</w:t>
+      </w:r>
+      <w:r>
+        <w:rPr>
+          <w:sz w:val="18"/>
+          <w:szCs w:val="18"/>
+        </w:rPr>
+        <w:t>.</w:t>
+      </w:r>
+    </w:p>
+    <w:p>
+      <w:pPr>
+        <w:rPr>
+          <w:sz w:val="22"/>
+          <w:szCs w:val="22"/>
+        </w:rPr>
+      </w:pPr>
+      <w:r>
+        <w:rPr>
+          <w:b/>
+          <w:bCs/>
+          <w:sz w:val="22"/>
+          <w:szCs w:val="22"/>
+        </w:rPr>
+        <w:t>User Input Area</w:t>
+      </w:r>
+    </w:p>
+    <w:p>
+      <w:pPr>
+        <w:pBdr>
+          <w:bottom w:val="single" w:sz="6" w:space="1" w:color="auto"/>
+        </w:pBdr>
+        <w:jc w:val="both"/>
+        <w:rPr>
+          <w:sz w:val="18"/>
+          <w:szCs w:val="18"/>
+        </w:rPr>
+      </w:pPr>
+      <w:r>
+        <w:rPr>
+          <w:sz w:val="18"/>
+          <w:szCs w:val="18"/>
+        </w:rPr>
+        <w:t>Input currency pairs of interest, as well as the start and end date of interest</w:t>
+      </w:r>
+      <w:r>
+        <w:rPr>
+          <w:sz w:val="18"/>
+          <w:szCs w:val="18"/>
+        </w:rPr>
+        <w:t xml:space="preserve">, in the format of </w:t>
+      </w:r>
+      <w:proofErr w:type="spellStart"/>
+      <w:r>
+        <w:rPr>
+          <w:sz w:val="18"/>
+          <w:szCs w:val="18"/>
+        </w:rPr>
+        <w:t>y</w:t>
+      </w:r>
+      <w:r>
+        <w:rPr>
+          <w:i/>
+          <w:iCs/>
+          <w:sz w:val="18"/>
+          <w:szCs w:val="18"/>
+        </w:rPr>
+        <w:t>yyy</w:t>
+      </w:r>
+      <w:proofErr w:type="spellEnd"/>
+      <w:r>
+        <w:rPr>
+          <w:i/>
+          <w:iCs/>
+          <w:sz w:val="18"/>
+          <w:szCs w:val="18"/>
+        </w:rPr>
+        <w:t>-mm-dd</w:t>
+      </w:r>
+      <w:r>
+        <w:rPr>
+          <w:sz w:val="18"/>
+          <w:szCs w:val="18"/>
+        </w:rPr>
+        <w:t xml:space="preserve">. </w:t>
+      </w:r>
+    </w:p>
+    <w:p>
+      <w:pPr>
+        <w:rPr>
+          <w:b/>
+          <w:bCs/>
+          <w:sz w:val="22"/>
+          <w:szCs w:val="22"/>
+        </w:rPr>
+      </w:pPr>
+      <w:r>
+        <w:rPr>
+          <w:b/>
+          <w:bCs/>
+          <w:sz w:val="22"/>
+          <w:szCs w:val="22"/>
+        </w:rPr>
+        <w:t>Data Upload</w:t>
+      </w:r>
+    </w:p>
+    <w:p>
+      <w:pPr>
+        <w:pBdr>
+          <w:bottom w:val="single" w:sz="6" w:space="1" w:color="auto"/>
+        </w:pBdr>
+        <w:rPr>
+          <w:sz w:val="18"/>
+          <w:szCs w:val="18"/>
+        </w:rPr>
+      </w:pPr>
+      <w:r>
+        <w:rPr>
+          <w:sz w:val="18"/>
+          <w:szCs w:val="18"/>
+        </w:rPr>
+        <w:t>Using the OS</w:t>
+      </w:r>
+      <w:r>
+        <w:rPr>
+          <w:sz w:val="18"/>
+          <w:szCs w:val="18"/>
+        </w:rPr>
+        <w:t xml:space="preserve"> library, the current folder which the script is saved in is pulled. </w:t>
+      </w:r>
+      <w:r>
+        <w:rPr>
+          <w:sz w:val="18"/>
+          <w:szCs w:val="18"/>
+        </w:rPr>
+        <w:t xml:space="preserve">As such, it is important that the folder structure is not changed, as it manually identifies where the data folder is saved in relation to the script. </w:t>
+      </w:r>
+    </w:p>
+    <w:p>
+      <w:pPr>
+        <w:pBdr>
+          <w:bottom w:val="single" w:sz="6" w:space="1" w:color="auto"/>
+        </w:pBdr>
+        <w:rPr>
+          <w:sz w:val="18"/>
+          <w:szCs w:val="18"/>
+        </w:rPr>
+      </w:pPr>
+      <w:r>
+        <w:rPr>
+          <w:sz w:val="18"/>
+          <w:szCs w:val="18"/>
+        </w:rPr>
+        <w:t xml:space="preserve">The script cycles through the dates between </w:t>
+      </w:r>
+      <w:proofErr w:type="spellStart"/>
+      <w:r>
+        <w:rPr>
+          <w:i/>
+          <w:iCs/>
+          <w:sz w:val="18"/>
+          <w:szCs w:val="18"/>
+        </w:rPr>
+        <w:t>start_date</w:t>
+      </w:r>
+      <w:proofErr w:type="spellEnd"/>
+      <w:r>
+        <w:rPr>
+          <w:i/>
+          <w:iCs/>
+          <w:sz w:val="18"/>
+          <w:szCs w:val="18"/>
+        </w:rPr>
+        <w:t xml:space="preserve"> </w:t>
+      </w:r>
+      <w:r>
+        <w:rPr>
+          <w:sz w:val="18"/>
+          <w:szCs w:val="18"/>
+        </w:rPr>
+        <w:t xml:space="preserve">and </w:t>
+      </w:r>
+      <w:proofErr w:type="spellStart"/>
+      <w:r>
+        <w:rPr>
+          <w:i/>
+          <w:iCs/>
+          <w:sz w:val="18"/>
+          <w:szCs w:val="18"/>
+        </w:rPr>
+        <w:t>end_date</w:t>
+      </w:r>
+      <w:proofErr w:type="spellEnd"/>
+      <w:r>
+        <w:rPr>
+          <w:sz w:val="18"/>
+          <w:szCs w:val="18"/>
+        </w:rPr>
+        <w:t xml:space="preserve">, appending it to the end of the file name, uploads the data to python before appending it to the data frame </w:t>
+      </w:r>
+      <w:proofErr w:type="spellStart"/>
+      <w:r>
+        <w:rPr>
+          <w:i/>
+          <w:iCs/>
+          <w:sz w:val="18"/>
+          <w:szCs w:val="18"/>
+        </w:rPr>
+        <w:t>dfs</w:t>
+      </w:r>
+      <w:proofErr w:type="spellEnd"/>
+      <w:r>
+        <w:rPr>
+          <w:sz w:val="18"/>
+          <w:szCs w:val="18"/>
+        </w:rPr>
+        <w:t xml:space="preserve">. Once all files are uploaded, </w:t>
+      </w:r>
+      <w:proofErr w:type="spellStart"/>
+      <w:r>
+        <w:rPr>
+          <w:i/>
+          <w:iCs/>
+          <w:sz w:val="18"/>
+          <w:szCs w:val="18"/>
+        </w:rPr>
+        <w:t>dfs</w:t>
+      </w:r>
+      <w:proofErr w:type="spellEnd"/>
+      <w:r>
+        <w:rPr>
+          <w:sz w:val="18"/>
+          <w:szCs w:val="18"/>
+        </w:rPr>
+        <w:t xml:space="preserve"> will contain all the data in the DSRs</w:t>
+      </w:r>
+      <w:r>
+        <w:rPr>
+          <w:sz w:val="18"/>
+          <w:szCs w:val="18"/>
+        </w:rPr>
+        <w:t xml:space="preserve"> between the dates </w:t>
+      </w:r>
+      <w:r>
+        <w:rPr>
+          <w:sz w:val="18"/>
+          <w:szCs w:val="18"/>
+        </w:rPr>
+        <w:t>provided</w:t>
+      </w:r>
+      <w:r>
+        <w:rPr>
+          <w:sz w:val="18"/>
+          <w:szCs w:val="18"/>
+        </w:rPr>
+        <w:t xml:space="preserve"> as a list</w:t>
+      </w:r>
+      <w:r>
+        <w:rPr>
+          <w:sz w:val="18"/>
+          <w:szCs w:val="18"/>
+        </w:rPr>
+        <w:t>.</w:t>
+      </w:r>
+      <w:r>
+        <w:rPr>
+          <w:sz w:val="18"/>
+          <w:szCs w:val="18"/>
+        </w:rPr>
+        <w:t xml:space="preserve"> We then </w:t>
+      </w:r>
+      <w:proofErr w:type="spellStart"/>
+      <w:r>
+        <w:rPr>
+          <w:sz w:val="18"/>
+          <w:szCs w:val="18"/>
+        </w:rPr>
+        <w:t>concat</w:t>
+      </w:r>
+      <w:proofErr w:type="spellEnd"/>
+      <w:r>
+        <w:rPr>
+          <w:sz w:val="18"/>
+          <w:szCs w:val="18"/>
+        </w:rPr>
+        <w:t xml:space="preserve"> all the elements of the list into one single </w:t>
+      </w:r>
+      <w:proofErr w:type="spellStart"/>
+      <w:r>
+        <w:rPr>
+          <w:sz w:val="18"/>
+          <w:szCs w:val="18"/>
+        </w:rPr>
+        <w:t>dataframe</w:t>
+      </w:r>
+      <w:proofErr w:type="spellEnd"/>
+    </w:p>
+    <w:p>
+      <w:pPr>
+        <w:rPr>
+          <w:b/>
+          <w:bCs/>
+          <w:sz w:val="22"/>
+          <w:szCs w:val="22"/>
+        </w:rPr>
+      </w:pPr>
+      <w:r>
+        <w:rPr>
+          <w:b/>
+          <w:bCs/>
+          <w:sz w:val="22"/>
+          <w:szCs w:val="22"/>
+        </w:rPr>
+        <w:t>Data Cleaning</w:t>
+      </w:r>
+    </w:p>
+    <w:p>
+      <w:pPr>
+        <w:rPr>
+          <w:sz w:val="18"/>
+          <w:szCs w:val="18"/>
+        </w:rPr>
+      </w:pPr>
+      <w:r>
+        <w:rPr>
+          <w:sz w:val="18"/>
+          <w:szCs w:val="18"/>
+        </w:rPr>
+        <w:t>The script starts by</w:t>
+      </w:r>
+      <w:r>
+        <w:rPr>
+          <w:sz w:val="18"/>
+          <w:szCs w:val="18"/>
+        </w:rPr>
+        <w:t xml:space="preserve"> converting the </w:t>
+      </w:r>
+      <w:proofErr w:type="spellStart"/>
+      <w:r>
+        <w:rPr>
+          <w:i/>
+          <w:iCs/>
+          <w:sz w:val="18"/>
+          <w:szCs w:val="18"/>
+        </w:rPr>
+        <w:t>dateprocessed</w:t>
+      </w:r>
+      <w:proofErr w:type="spellEnd"/>
+      <w:r>
+        <w:rPr>
+          <w:sz w:val="18"/>
+          <w:szCs w:val="18"/>
+        </w:rPr>
+        <w:t xml:space="preserve"> column into a </w:t>
+      </w:r>
+      <w:proofErr w:type="spellStart"/>
+      <w:r>
+        <w:rPr>
+          <w:sz w:val="18"/>
+          <w:szCs w:val="18"/>
+        </w:rPr>
+        <w:t>datatime</w:t>
+      </w:r>
+      <w:proofErr w:type="spellEnd"/>
+      <w:r>
+        <w:rPr>
+          <w:sz w:val="18"/>
+          <w:szCs w:val="18"/>
+        </w:rPr>
+        <w:t xml:space="preserve"> </w:t>
+      </w:r>
+      <w:r>
+        <w:rPr>
+          <w:sz w:val="18"/>
+          <w:szCs w:val="18"/>
+        </w:rPr>
+        <w:t>data type</w:t>
+      </w:r>
+      <w:r>
+        <w:rPr>
+          <w:sz w:val="18"/>
+          <w:szCs w:val="18"/>
+        </w:rPr>
+        <w:t xml:space="preserve">, then creates a new column called </w:t>
+      </w:r>
+      <w:proofErr w:type="spellStart"/>
+      <w:r>
+        <w:rPr>
+          <w:i/>
+          <w:iCs/>
+          <w:sz w:val="18"/>
+          <w:szCs w:val="18"/>
+        </w:rPr>
+        <w:t>processed_date</w:t>
+      </w:r>
+      <w:proofErr w:type="spellEnd"/>
+      <w:r>
+        <w:rPr>
+          <w:sz w:val="18"/>
+          <w:szCs w:val="18"/>
+        </w:rPr>
+        <w:t xml:space="preserve"> which takes the date from </w:t>
+      </w:r>
+      <w:proofErr w:type="spellStart"/>
+      <w:r>
+        <w:rPr>
+          <w:i/>
+          <w:iCs/>
+          <w:sz w:val="18"/>
+          <w:szCs w:val="18"/>
+        </w:rPr>
+        <w:t>dateprocessed</w:t>
+      </w:r>
+      <w:proofErr w:type="spellEnd"/>
+      <w:r>
+        <w:rPr>
+          <w:sz w:val="18"/>
+          <w:szCs w:val="18"/>
+        </w:rPr>
+        <w:t xml:space="preserve"> and removes the time element, keeping just the date.</w:t>
+      </w:r>
+    </w:p>
+    <w:p>
+      <w:pPr>
+        <w:rPr>
+          <w:sz w:val="18"/>
+          <w:szCs w:val="18"/>
+        </w:rPr>
+      </w:pPr>
+      <w:r>
+        <w:rPr>
+          <w:sz w:val="18"/>
+          <w:szCs w:val="18"/>
+        </w:rPr>
+        <w:t xml:space="preserve">Then the script filters out the failed transactions, keeping only those with </w:t>
+      </w:r>
+      <w:r>
+        <w:rPr>
+          <w:i/>
+          <w:iCs/>
+          <w:sz w:val="18"/>
+          <w:szCs w:val="18"/>
+        </w:rPr>
+        <w:t>Success</w:t>
+      </w:r>
+      <w:r>
+        <w:rPr>
+          <w:sz w:val="18"/>
+          <w:szCs w:val="18"/>
+        </w:rPr>
+        <w:t xml:space="preserve"> in the status column.</w:t>
+      </w:r>
+    </w:p>
+    <w:p>
+      <w:pPr>
+        <w:pBdr>
+          <w:bottom w:val="single" w:sz="6" w:space="1" w:color="auto"/>
+        </w:pBdr>
+        <w:rPr>
+          <w:sz w:val="18"/>
+          <w:szCs w:val="18"/>
+        </w:rPr>
+      </w:pPr>
+      <w:r>
+        <w:rPr>
+          <w:sz w:val="18"/>
+          <w:szCs w:val="18"/>
+        </w:rPr>
+        <w:t xml:space="preserve">From </w:t>
+      </w:r>
+      <w:proofErr w:type="spellStart"/>
+      <w:r>
+        <w:rPr>
+          <w:i/>
+          <w:iCs/>
+          <w:sz w:val="18"/>
+          <w:szCs w:val="18"/>
+        </w:rPr>
+        <w:t>currency_pairs</w:t>
+      </w:r>
+      <w:proofErr w:type="spellEnd"/>
+      <w:r>
+        <w:rPr>
+          <w:sz w:val="18"/>
+          <w:szCs w:val="18"/>
+        </w:rPr>
+        <w:t>,</w:t>
+      </w:r>
+      <w:r>
+        <w:rPr>
+          <w:sz w:val="18"/>
+          <w:szCs w:val="18"/>
+        </w:rPr>
+        <w:t xml:space="preserve"> we extract both the </w:t>
+      </w:r>
+      <w:r>
+        <w:rPr>
+          <w:sz w:val="18"/>
+          <w:szCs w:val="18"/>
+        </w:rPr>
+        <w:t>currencies as pairs, and the unique, individual currencies</w:t>
+      </w:r>
+      <w:r>
+        <w:rPr>
+          <w:sz w:val="18"/>
+          <w:szCs w:val="18"/>
+        </w:rPr>
+        <w:t>. We filter</w:t>
+      </w:r>
+      <w:r>
+        <w:rPr>
+          <w:sz w:val="18"/>
+          <w:szCs w:val="18"/>
+        </w:rPr>
+        <w:t xml:space="preserve"> </w:t>
+      </w:r>
+      <w:proofErr w:type="spellStart"/>
+      <w:r>
+        <w:rPr>
+          <w:sz w:val="18"/>
+          <w:szCs w:val="18"/>
+        </w:rPr>
+        <w:t>s_fx</w:t>
+      </w:r>
+      <w:proofErr w:type="spellEnd"/>
+      <w:r>
+        <w:rPr>
+          <w:sz w:val="18"/>
+          <w:szCs w:val="18"/>
+        </w:rPr>
+        <w:t xml:space="preserve"> and </w:t>
+      </w:r>
+      <w:proofErr w:type="spellStart"/>
+      <w:r>
+        <w:rPr>
+          <w:sz w:val="18"/>
+          <w:szCs w:val="18"/>
+        </w:rPr>
+        <w:t>r_fx</w:t>
+      </w:r>
+      <w:proofErr w:type="spellEnd"/>
+      <w:r>
+        <w:rPr>
+          <w:sz w:val="18"/>
+          <w:szCs w:val="18"/>
+        </w:rPr>
+        <w:t>; if either have any of the unique currencies</w:t>
+      </w:r>
+      <w:r>
+        <w:rPr>
+          <w:sz w:val="18"/>
+          <w:szCs w:val="18"/>
+        </w:rPr>
+        <w:t>, keep</w:t>
+      </w:r>
+      <w:r>
+        <w:rPr>
+          <w:sz w:val="18"/>
+          <w:szCs w:val="18"/>
+        </w:rPr>
+        <w:t xml:space="preserve"> that transaction and remove the rest.</w:t>
+      </w:r>
+    </w:p>
+    <w:p>
+      <w:pPr>
+        <w:rPr>
+          <w:b/>
+          <w:bCs/>
+          <w:sz w:val="22"/>
+          <w:szCs w:val="22"/>
+        </w:rPr>
+      </w:pPr>
+      <w:r>
+        <w:rPr>
+          <w:b/>
+          <w:bCs/>
+          <w:sz w:val="22"/>
+          <w:szCs w:val="22"/>
+        </w:rPr>
+        <w:t>Calculating</w:t>
+      </w:r>
+      <w:r>
+        <w:rPr>
+          <w:b/>
+          <w:bCs/>
+          <w:sz w:val="22"/>
+          <w:szCs w:val="22"/>
+        </w:rPr>
+        <w:t xml:space="preserve"> Exchange Rates</w:t>
+      </w:r>
+    </w:p>
+    <w:p>
+      <w:pPr>
+        <w:rPr>
+          <w:sz w:val="18"/>
+          <w:szCs w:val="18"/>
+        </w:rPr>
+      </w:pPr>
+      <w:r>
+        <w:rPr>
+          <w:sz w:val="18"/>
+          <w:szCs w:val="18"/>
+        </w:rPr>
+        <w:t xml:space="preserve">Then create a column called </w:t>
+      </w:r>
+      <w:proofErr w:type="spellStart"/>
+      <w:r>
+        <w:rPr>
+          <w:sz w:val="18"/>
+          <w:szCs w:val="18"/>
+        </w:rPr>
+        <w:t>standardised</w:t>
+      </w:r>
+      <w:r>
+        <w:rPr>
+          <w:sz w:val="18"/>
+          <w:szCs w:val="18"/>
+        </w:rPr>
+        <w:t>_rate</w:t>
+      </w:r>
+      <w:proofErr w:type="spellEnd"/>
+    </w:p>
+    <w:p>
+      <w:pPr>
+        <w:rPr>
+          <w:sz w:val="18"/>
+          <w:szCs w:val="18"/>
+        </w:rPr>
+      </w:pPr>
+      <w:r>
+        <w:rPr>
+          <w:sz w:val="18"/>
+          <w:szCs w:val="18"/>
+        </w:rPr>
+        <w:t>Then</w:t>
+      </w:r>
+      <w:r>
+        <w:rPr>
+          <w:sz w:val="18"/>
+          <w:szCs w:val="18"/>
+        </w:rPr>
+        <w:t xml:space="preserve">, depending on </w:t>
+      </w:r>
+      <w:proofErr w:type="spellStart"/>
+      <w:r>
+        <w:rPr>
+          <w:sz w:val="18"/>
+          <w:szCs w:val="18"/>
+        </w:rPr>
+        <w:t>s_fx</w:t>
+      </w:r>
+      <w:proofErr w:type="spellEnd"/>
+      <w:r>
+        <w:rPr>
+          <w:sz w:val="18"/>
+          <w:szCs w:val="18"/>
+        </w:rPr>
+        <w:t xml:space="preserve"> and </w:t>
+      </w:r>
+      <w:proofErr w:type="spellStart"/>
+      <w:r>
+        <w:rPr>
+          <w:sz w:val="18"/>
+          <w:szCs w:val="18"/>
+        </w:rPr>
+        <w:t>r_fx</w:t>
+      </w:r>
+      <w:proofErr w:type="spellEnd"/>
+      <w:r>
+        <w:rPr>
+          <w:sz w:val="18"/>
+          <w:szCs w:val="18"/>
+        </w:rPr>
+        <w:t xml:space="preserve"> of each transaction</w:t>
+      </w:r>
+      <w:r>
+        <w:rPr>
+          <w:sz w:val="18"/>
+          <w:szCs w:val="18"/>
+        </w:rPr>
+        <w:t xml:space="preserve">, apply the following functions (note that </w:t>
+      </w:r>
+      <w:r>
+        <w:rPr>
+          <w:i/>
+          <w:iCs/>
+          <w:sz w:val="18"/>
+          <w:szCs w:val="18"/>
+        </w:rPr>
+        <w:t>base</w:t>
+      </w:r>
+      <w:r>
+        <w:rPr>
+          <w:sz w:val="18"/>
+          <w:szCs w:val="18"/>
+        </w:rPr>
+        <w:t xml:space="preserve"> is the first currency in the pair, and </w:t>
+      </w:r>
+      <w:r>
+        <w:rPr>
+          <w:i/>
+          <w:iCs/>
+          <w:sz w:val="18"/>
+          <w:szCs w:val="18"/>
+        </w:rPr>
+        <w:t>quote</w:t>
+      </w:r>
+      <w:r>
+        <w:rPr>
+          <w:sz w:val="18"/>
+          <w:szCs w:val="18"/>
+        </w:rPr>
+        <w:t xml:space="preserve"> is the second</w:t>
+      </w:r>
+      <w:r>
+        <w:rPr>
+          <w:sz w:val="18"/>
+          <w:szCs w:val="18"/>
+        </w:rPr>
+        <w:t>):</w:t>
+      </w:r>
+    </w:p>
+    <w:p>
+      <w:pPr>
+        <w:pStyle w:val="ListParagraph"/>
+        <w:numPr>
+          <w:ilvl w:val="0"/>
+          <w:numId w:val="5"/>
+        </w:numPr>
+        <w:rPr>
+          <w:sz w:val="18"/>
+          <w:szCs w:val="18"/>
+        </w:rPr>
+      </w:pPr>
+      <w:proofErr w:type="spellStart"/>
+      <w:r>
+        <w:rPr>
+          <w:i/>
+          <w:iCs/>
+          <w:sz w:val="18"/>
+          <w:szCs w:val="18"/>
+        </w:rPr>
+        <w:t>s_fx</w:t>
+      </w:r>
+      <w:proofErr w:type="spellEnd"/>
+      <w:r>
+        <w:rPr>
+          <w:sz w:val="18"/>
+          <w:szCs w:val="18"/>
+        </w:rPr>
+        <w:t xml:space="preserve"> is </w:t>
+      </w:r>
+      <w:r>
+        <w:rPr>
+          <w:i/>
+          <w:iCs/>
+          <w:sz w:val="18"/>
+          <w:szCs w:val="18"/>
+        </w:rPr>
+        <w:t>base</w:t>
+      </w:r>
+      <w:r>
+        <w:rPr>
+          <w:sz w:val="18"/>
+          <w:szCs w:val="18"/>
+        </w:rPr>
+        <w:t xml:space="preserve"> and </w:t>
+      </w:r>
+      <w:proofErr w:type="spellStart"/>
+      <w:r>
+        <w:rPr>
+          <w:i/>
+          <w:iCs/>
+          <w:sz w:val="18"/>
+          <w:szCs w:val="18"/>
+        </w:rPr>
+        <w:t>r_fx</w:t>
+      </w:r>
+      <w:proofErr w:type="spellEnd"/>
+      <w:r>
+        <w:rPr>
+          <w:sz w:val="18"/>
+          <w:szCs w:val="18"/>
+        </w:rPr>
+        <w:t xml:space="preserve"> is </w:t>
+      </w:r>
+      <w:r>
+        <w:rPr>
+          <w:i/>
+          <w:iCs/>
+          <w:sz w:val="18"/>
+          <w:szCs w:val="18"/>
+        </w:rPr>
+        <w:t>quote</w:t>
+      </w:r>
+      <w:r>
+        <w:rPr>
+          <w:sz w:val="18"/>
+          <w:szCs w:val="18"/>
+        </w:rPr>
+        <w:t>:</w:t>
+      </w:r>
+      <w:r>
+        <w:rPr>
+          <w:sz w:val="18"/>
+          <w:szCs w:val="18"/>
+        </w:rPr>
+        <w:t xml:space="preserve"> </w:t>
+      </w:r>
+      <w:proofErr w:type="spellStart"/>
+      <w:r>
+        <w:rPr>
+          <w:sz w:val="18"/>
+          <w:szCs w:val="18"/>
+        </w:rPr>
+        <w:t>client_fx_rate</w:t>
+      </w:r>
+      <w:proofErr w:type="spellEnd"/>
+    </w:p>
+    <w:p>
+      <w:pPr>
+        <w:pStyle w:val="ListParagraph"/>
+        <w:numPr>
+          <w:ilvl w:val="0"/>
+          <w:numId w:val="5"/>
+        </w:numPr>
+        <w:rPr>
+          <w:sz w:val="18"/>
+          <w:szCs w:val="18"/>
+        </w:rPr>
+      </w:pPr>
+      <w:proofErr w:type="spellStart"/>
+      <w:r>
+        <w:rPr>
+          <w:i/>
+          <w:iCs/>
+          <w:sz w:val="18"/>
+          <w:szCs w:val="18"/>
+        </w:rPr>
+        <w:t>s_fx</w:t>
+      </w:r>
+      <w:proofErr w:type="spellEnd"/>
+      <w:r>
+        <w:rPr>
+          <w:i/>
+          <w:iCs/>
+          <w:sz w:val="18"/>
+          <w:szCs w:val="18"/>
+        </w:rPr>
+        <w:t xml:space="preserve"> </w:t>
+      </w:r>
+      <w:r>
+        <w:rPr>
+          <w:sz w:val="18"/>
+          <w:szCs w:val="18"/>
+        </w:rPr>
+        <w:t xml:space="preserve">is </w:t>
+      </w:r>
+      <w:r>
+        <w:rPr>
+          <w:i/>
+          <w:iCs/>
+          <w:sz w:val="18"/>
+          <w:szCs w:val="18"/>
+        </w:rPr>
+        <w:t>quote</w:t>
+      </w:r>
+      <w:r>
+        <w:rPr>
+          <w:sz w:val="18"/>
+          <w:szCs w:val="18"/>
+        </w:rPr>
+        <w:t xml:space="preserve"> and </w:t>
+      </w:r>
+      <w:proofErr w:type="spellStart"/>
+      <w:r>
+        <w:rPr>
+          <w:i/>
+          <w:iCs/>
+          <w:sz w:val="18"/>
+          <w:szCs w:val="18"/>
+        </w:rPr>
+        <w:t>r_fx</w:t>
+      </w:r>
+      <w:proofErr w:type="spellEnd"/>
+      <w:r>
+        <w:rPr>
+          <w:sz w:val="18"/>
+          <w:szCs w:val="18"/>
+        </w:rPr>
+        <w:t xml:space="preserve"> is </w:t>
+      </w:r>
+      <w:r>
+        <w:rPr>
+          <w:i/>
+          <w:iCs/>
+          <w:sz w:val="18"/>
+          <w:szCs w:val="18"/>
+        </w:rPr>
+        <w:t>base</w:t>
+      </w:r>
+      <w:r>
+        <w:rPr>
+          <w:sz w:val="18"/>
+          <w:szCs w:val="18"/>
+        </w:rPr>
+        <w:t>: (1/</w:t>
+      </w:r>
+      <w:proofErr w:type="spellStart"/>
+      <w:r>
+        <w:rPr>
+          <w:sz w:val="18"/>
+          <w:szCs w:val="18"/>
+        </w:rPr>
+        <w:t>client_fx</w:t>
+      </w:r>
+      <w:r>
+        <w:rPr>
+          <w:sz w:val="18"/>
+          <w:szCs w:val="18"/>
+        </w:rPr>
+        <w:t>_rate</w:t>
+      </w:r>
+      <w:proofErr w:type="spellEnd"/>
+      <w:r>
+        <w:rPr>
+          <w:sz w:val="18"/>
+          <w:szCs w:val="18"/>
+        </w:rPr>
+        <w:t>)</w:t>
+      </w:r>
+    </w:p>
+    <w:p>
+      <w:pPr>
+        <w:pStyle w:val="ListParagraph"/>
+        <w:numPr>
+          <w:ilvl w:val="0"/>
+          <w:numId w:val="5"/>
+        </w:numPr>
+        <w:rPr>
+          <w:sz w:val="18"/>
+          <w:szCs w:val="18"/>
+        </w:rPr>
+      </w:pPr>
+      <w:proofErr w:type="spellStart"/>
+      <w:r>
+        <w:rPr>
+          <w:i/>
+          <w:iCs/>
+          <w:sz w:val="18"/>
+          <w:szCs w:val="18"/>
+        </w:rPr>
+        <w:t>s_fx</w:t>
+      </w:r>
+      <w:proofErr w:type="spellEnd"/>
+      <w:r>
+        <w:rPr>
+          <w:i/>
+          <w:iCs/>
+          <w:sz w:val="18"/>
+          <w:szCs w:val="18"/>
+        </w:rPr>
+        <w:t xml:space="preserve"> </w:t>
+      </w:r>
+      <w:r>
+        <w:rPr>
+          <w:sz w:val="18"/>
+          <w:szCs w:val="18"/>
+        </w:rPr>
+        <w:t xml:space="preserve">is non-pair and </w:t>
+      </w:r>
+      <w:proofErr w:type="spellStart"/>
+      <w:r>
+        <w:rPr>
+          <w:sz w:val="18"/>
+          <w:szCs w:val="18"/>
+        </w:rPr>
+        <w:t>r_fx</w:t>
+      </w:r>
+      <w:proofErr w:type="spellEnd"/>
+      <w:r>
+        <w:rPr>
+          <w:sz w:val="18"/>
+          <w:szCs w:val="18"/>
+        </w:rPr>
+        <w:t xml:space="preserve"> is quote: </w:t>
+      </w:r>
+      <w:proofErr w:type="spellStart"/>
+      <w:r>
+        <w:rPr>
+          <w:sz w:val="18"/>
+          <w:szCs w:val="18"/>
+        </w:rPr>
+        <w:t>client_fx_rate</w:t>
+      </w:r>
+      <w:proofErr w:type="spellEnd"/>
+      <w:r>
+        <w:rPr>
+          <w:sz w:val="18"/>
+          <w:szCs w:val="18"/>
+        </w:rPr>
+        <w:t xml:space="preserve"> * </w:t>
+      </w:r>
+      <w:proofErr w:type="spellStart"/>
+      <w:r>
+        <w:rPr>
+          <w:sz w:val="18"/>
+          <w:szCs w:val="18"/>
+        </w:rPr>
+        <w:t>s_fx_to_usd</w:t>
+      </w:r>
+      <w:proofErr w:type="spellEnd"/>
+    </w:p>
+    <w:p>
+      <w:pPr>
+        <w:pStyle w:val="ListParagraph"/>
+        <w:numPr>
+          <w:ilvl w:val="0"/>
+          <w:numId w:val="5"/>
+        </w:numPr>
+        <w:rPr>
+          <w:sz w:val="18"/>
+          <w:szCs w:val="18"/>
+        </w:rPr>
+      </w:pPr>
+      <w:proofErr w:type="spellStart"/>
+      <w:r>
+        <w:rPr>
+          <w:i/>
+          <w:iCs/>
+          <w:sz w:val="18"/>
+          <w:szCs w:val="18"/>
+        </w:rPr>
+        <w:t>s_fx</w:t>
+      </w:r>
+      <w:proofErr w:type="spellEnd"/>
+      <w:r>
+        <w:rPr>
+          <w:i/>
+          <w:iCs/>
+          <w:sz w:val="18"/>
+          <w:szCs w:val="18"/>
+        </w:rPr>
+        <w:t xml:space="preserve"> </w:t>
+      </w:r>
+      <w:r>
+        <w:rPr>
+          <w:sz w:val="18"/>
+          <w:szCs w:val="18"/>
+        </w:rPr>
+        <w:t xml:space="preserve">is </w:t>
+      </w:r>
+      <w:r>
+        <w:rPr>
+          <w:i/>
+          <w:iCs/>
+          <w:sz w:val="18"/>
+          <w:szCs w:val="18"/>
+        </w:rPr>
+        <w:t>quote</w:t>
+      </w:r>
+      <w:r>
+        <w:rPr>
+          <w:sz w:val="18"/>
+          <w:szCs w:val="18"/>
+        </w:rPr>
+        <w:t xml:space="preserve"> and </w:t>
+      </w:r>
+      <w:proofErr w:type="spellStart"/>
+      <w:r>
+        <w:rPr>
+          <w:i/>
+          <w:iCs/>
+          <w:sz w:val="18"/>
+          <w:szCs w:val="18"/>
+        </w:rPr>
+        <w:t>r_fx</w:t>
+      </w:r>
+      <w:proofErr w:type="spellEnd"/>
+      <w:r>
+        <w:rPr>
+          <w:sz w:val="18"/>
+          <w:szCs w:val="18"/>
+        </w:rPr>
+        <w:t xml:space="preserve"> is non-pair: </w:t>
+      </w:r>
+      <w:r>
+        <w:rPr>
+          <w:sz w:val="18"/>
+          <w:szCs w:val="18"/>
+        </w:rPr>
+        <w:t>(1/</w:t>
+      </w:r>
+      <w:proofErr w:type="spellStart"/>
+      <w:r>
+        <w:rPr>
+          <w:sz w:val="18"/>
+          <w:szCs w:val="18"/>
+        </w:rPr>
+        <w:t>client_fx_rate</w:t>
+      </w:r>
+      <w:proofErr w:type="spellEnd"/>
+      <w:r>
+        <w:rPr>
+          <w:sz w:val="18"/>
+          <w:szCs w:val="18"/>
+        </w:rPr>
+        <w:t xml:space="preserve">) * </w:t>
+      </w:r>
+      <w:proofErr w:type="spellStart"/>
+      <w:r>
+        <w:rPr>
+          <w:sz w:val="18"/>
+          <w:szCs w:val="18"/>
+        </w:rPr>
+        <w:t>r_fx_to_usd</w:t>
+      </w:r>
+      <w:proofErr w:type="spellEnd"/>
+    </w:p>
+    <w:p>
+      <w:pPr>
+        <w:pStyle w:val="ListParagraph"/>
+        <w:numPr>
+          <w:ilvl w:val="0"/>
+          <w:numId w:val="5"/>
+        </w:numPr>
+        <w:rPr>
+          <w:sz w:val="18"/>
+          <w:szCs w:val="18"/>
+        </w:rPr>
+      </w:pPr>
+      <w:proofErr w:type="spellStart"/>
+      <w:r>
+        <w:rPr>
+          <w:i/>
+          <w:iCs/>
+          <w:sz w:val="18"/>
+          <w:szCs w:val="18"/>
+        </w:rPr>
+        <w:t>s_fx</w:t>
+      </w:r>
+      <w:proofErr w:type="spellEnd"/>
+      <w:r>
+        <w:rPr>
+          <w:i/>
+          <w:iCs/>
+          <w:sz w:val="18"/>
+          <w:szCs w:val="18"/>
+        </w:rPr>
+        <w:t xml:space="preserve"> </w:t>
+      </w:r>
+      <w:r>
+        <w:rPr>
+          <w:sz w:val="18"/>
+          <w:szCs w:val="18"/>
+        </w:rPr>
+        <w:t>is</w:t>
+      </w:r>
+      <w:r>
+        <w:rPr>
+          <w:i/>
+          <w:iCs/>
+          <w:sz w:val="18"/>
+          <w:szCs w:val="18"/>
+        </w:rPr>
+        <w:t xml:space="preserve"> base </w:t>
+      </w:r>
+      <w:r>
+        <w:rPr>
+          <w:sz w:val="18"/>
+          <w:szCs w:val="18"/>
+        </w:rPr>
+        <w:t>and</w:t>
+      </w:r>
+      <w:r>
+        <w:rPr>
+          <w:i/>
+          <w:iCs/>
+          <w:sz w:val="18"/>
+          <w:szCs w:val="18"/>
+        </w:rPr>
+        <w:t xml:space="preserve"> </w:t>
+      </w:r>
+      <w:proofErr w:type="spellStart"/>
+      <w:r>
+        <w:rPr>
+          <w:i/>
+          <w:iCs/>
+          <w:sz w:val="18"/>
+          <w:szCs w:val="18"/>
+        </w:rPr>
+        <w:t>r_fx</w:t>
+      </w:r>
+      <w:proofErr w:type="spellEnd"/>
+      <w:r>
+        <w:rPr>
+          <w:i/>
+          <w:iCs/>
+          <w:sz w:val="18"/>
+          <w:szCs w:val="18"/>
+        </w:rPr>
+        <w:t xml:space="preserve"> </w:t>
+      </w:r>
+      <w:r>
+        <w:rPr>
+          <w:sz w:val="18"/>
+          <w:szCs w:val="18"/>
+        </w:rPr>
+        <w:t>is</w:t>
+      </w:r>
+      <w:r>
+        <w:rPr>
+          <w:i/>
+          <w:iCs/>
+          <w:sz w:val="18"/>
+          <w:szCs w:val="18"/>
+        </w:rPr>
+        <w:t xml:space="preserve"> non-pair</w:t>
+      </w:r>
+      <w:r>
+        <w:rPr>
+          <w:sz w:val="18"/>
+          <w:szCs w:val="18"/>
+        </w:rPr>
+        <w:t>:</w:t>
+      </w:r>
+      <w:r>
+        <w:rPr>
+          <w:sz w:val="18"/>
+          <w:szCs w:val="18"/>
+        </w:rPr>
+        <w:t xml:space="preserve"> </w:t>
+      </w:r>
+      <w:proofErr w:type="spellStart"/>
+      <w:r>
+        <w:rPr>
+          <w:sz w:val="18"/>
+          <w:szCs w:val="18"/>
+        </w:rPr>
+        <w:t>client_fx_rate</w:t>
+      </w:r>
+      <w:proofErr w:type="spellEnd"/>
+      <w:r>
+        <w:rPr>
+          <w:sz w:val="18"/>
+          <w:szCs w:val="18"/>
+        </w:rPr>
+        <w:t xml:space="preserve"> * </w:t>
+      </w:r>
+      <w:proofErr w:type="spellStart"/>
+      <w:r>
+        <w:rPr>
+          <w:sz w:val="18"/>
+          <w:szCs w:val="18"/>
+        </w:rPr>
+        <w:t>s_fx_to_usd</w:t>
+      </w:r>
+      <w:proofErr w:type="spellEnd"/>
+    </w:p>
+    <w:p>
+      <w:pPr>
+        <w:pStyle w:val="ListParagraph"/>
+        <w:numPr>
+          <w:ilvl w:val="0"/>
+          <w:numId w:val="5"/>
+        </w:numPr>
+        <w:rPr>
+          <w:sz w:val="18"/>
+          <w:szCs w:val="18"/>
+        </w:rPr>
+      </w:pPr>
+      <w:proofErr w:type="spellStart"/>
+      <w:r>
+        <w:rPr>
+          <w:i/>
+          <w:iCs/>
+          <w:sz w:val="18"/>
+          <w:szCs w:val="18"/>
+        </w:rPr>
+        <w:t>s_fx</w:t>
+      </w:r>
+      <w:proofErr w:type="spellEnd"/>
+      <w:r>
+        <w:rPr>
+          <w:i/>
+          <w:iCs/>
+          <w:sz w:val="18"/>
+          <w:szCs w:val="18"/>
+        </w:rPr>
+        <w:t xml:space="preserve"> </w:t>
+      </w:r>
+      <w:r>
+        <w:rPr>
+          <w:sz w:val="18"/>
+          <w:szCs w:val="18"/>
+        </w:rPr>
+        <w:t>is</w:t>
+      </w:r>
+      <w:r>
+        <w:rPr>
+          <w:i/>
+          <w:iCs/>
+          <w:sz w:val="18"/>
+          <w:szCs w:val="18"/>
+        </w:rPr>
+        <w:t xml:space="preserve"> non-pair </w:t>
+      </w:r>
+      <w:r>
+        <w:rPr>
+          <w:sz w:val="18"/>
+          <w:szCs w:val="18"/>
+        </w:rPr>
+        <w:t>and</w:t>
+      </w:r>
+      <w:r>
+        <w:rPr>
+          <w:i/>
+          <w:iCs/>
+          <w:sz w:val="18"/>
+          <w:szCs w:val="18"/>
+        </w:rPr>
+        <w:t xml:space="preserve"> </w:t>
+      </w:r>
+      <w:proofErr w:type="spellStart"/>
+      <w:r>
+        <w:rPr>
+          <w:i/>
+          <w:iCs/>
+          <w:sz w:val="18"/>
+          <w:szCs w:val="18"/>
+        </w:rPr>
+        <w:t>r_fx</w:t>
+      </w:r>
+      <w:proofErr w:type="spellEnd"/>
+      <w:r>
+        <w:rPr>
+          <w:i/>
+          <w:iCs/>
+          <w:sz w:val="18"/>
+          <w:szCs w:val="18"/>
+        </w:rPr>
+        <w:t xml:space="preserve"> </w:t>
+      </w:r>
+      <w:r>
+        <w:rPr>
+          <w:sz w:val="18"/>
+          <w:szCs w:val="18"/>
+        </w:rPr>
+        <w:t>is</w:t>
+      </w:r>
+      <w:r>
+        <w:rPr>
+          <w:i/>
+          <w:iCs/>
+          <w:sz w:val="18"/>
+          <w:szCs w:val="18"/>
+        </w:rPr>
+        <w:t xml:space="preserve"> base</w:t>
+      </w:r>
+      <w:r>
+        <w:rPr>
+          <w:sz w:val="18"/>
+          <w:szCs w:val="18"/>
+        </w:rPr>
+        <w:t>:</w:t>
+      </w:r>
+      <w:r>
+        <w:rPr>
+          <w:sz w:val="18"/>
+          <w:szCs w:val="18"/>
+        </w:rPr>
+        <w:t xml:space="preserve"> </w:t>
+      </w:r>
+      <w:r>
+        <w:rPr>
+          <w:sz w:val="18"/>
+          <w:szCs w:val="18"/>
+        </w:rPr>
+        <w:t>(1/</w:t>
+      </w:r>
+      <w:proofErr w:type="spellStart"/>
+      <w:r>
+        <w:rPr>
+          <w:sz w:val="18"/>
+          <w:szCs w:val="18"/>
+        </w:rPr>
+        <w:t>client_fx_rate</w:t>
+      </w:r>
+      <w:proofErr w:type="spellEnd"/>
+      <w:r>
+        <w:rPr>
+          <w:sz w:val="18"/>
+          <w:szCs w:val="18"/>
+        </w:rPr>
+        <w:t xml:space="preserve">) * </w:t>
+      </w:r>
+      <w:proofErr w:type="spellStart"/>
+      <w:r>
+        <w:rPr>
+          <w:sz w:val="18"/>
+          <w:szCs w:val="18"/>
+        </w:rPr>
+        <w:t>r_fx_to_usd</w:t>
+      </w:r>
+      <w:proofErr w:type="spellEnd"/>
+    </w:p>
+    <w:p>
+      <w:pPr>
+        <w:jc w:val="both"/>
+        <w:rPr>
+          <w:sz w:val="18"/>
+          <w:szCs w:val="18"/>
+        </w:rPr>
+      </w:pPr>
+      <w:r>
+        <w:rPr>
+          <w:sz w:val="18"/>
+          <w:szCs w:val="18"/>
+        </w:rPr>
+        <w:t xml:space="preserve">This creates a rate which, if both </w:t>
+      </w:r>
+      <w:proofErr w:type="spellStart"/>
+      <w:r>
+        <w:rPr>
+          <w:sz w:val="18"/>
+          <w:szCs w:val="18"/>
+        </w:rPr>
+        <w:t>s_fx</w:t>
+      </w:r>
+      <w:proofErr w:type="spellEnd"/>
+      <w:r>
+        <w:rPr>
+          <w:sz w:val="18"/>
+          <w:szCs w:val="18"/>
+        </w:rPr>
+        <w:t xml:space="preserve"> and </w:t>
+      </w:r>
+      <w:proofErr w:type="spellStart"/>
+      <w:r>
+        <w:rPr>
+          <w:sz w:val="18"/>
+          <w:szCs w:val="18"/>
+        </w:rPr>
+        <w:t>r_fx</w:t>
+      </w:r>
+      <w:proofErr w:type="spellEnd"/>
+      <w:r>
+        <w:rPr>
+          <w:sz w:val="18"/>
+          <w:szCs w:val="18"/>
+        </w:rPr>
+        <w:t xml:space="preserve"> match to base and quote currencies, that rate will be the exchange rate of interest. If only one of </w:t>
+      </w:r>
+      <w:proofErr w:type="spellStart"/>
+      <w:r>
+        <w:rPr>
+          <w:sz w:val="18"/>
+          <w:szCs w:val="18"/>
+        </w:rPr>
+        <w:t>s_fx</w:t>
+      </w:r>
+      <w:proofErr w:type="spellEnd"/>
+      <w:r>
+        <w:rPr>
+          <w:sz w:val="18"/>
+          <w:szCs w:val="18"/>
+        </w:rPr>
+        <w:t xml:space="preserve"> or </w:t>
+      </w:r>
+      <w:proofErr w:type="spellStart"/>
+      <w:r>
+        <w:rPr>
+          <w:sz w:val="18"/>
+          <w:szCs w:val="18"/>
+        </w:rPr>
+        <w:t>r_fx</w:t>
+      </w:r>
+      <w:proofErr w:type="spellEnd"/>
+      <w:r>
+        <w:rPr>
+          <w:sz w:val="18"/>
+          <w:szCs w:val="18"/>
+        </w:rPr>
+        <w:t xml:space="preserve"> is either </w:t>
+      </w:r>
+      <w:r>
+        <w:rPr>
+          <w:sz w:val="18"/>
+          <w:szCs w:val="18"/>
+        </w:rPr>
+        <w:t xml:space="preserve">quote or base, it will give </w:t>
+      </w:r>
+      <w:r>
+        <w:rPr>
+          <w:sz w:val="18"/>
+          <w:szCs w:val="18"/>
+        </w:rPr>
+        <w:t>the exchange rate of that currency against the USD (dollar-base)</w:t>
+      </w:r>
+    </w:p>
+    <w:p>
+      <w:pPr>
+        <w:jc w:val="both"/>
+        <w:rPr>
+          <w:sz w:val="18"/>
+          <w:szCs w:val="18"/>
+        </w:rPr>
+      </w:pPr>
+      <w:r>
+        <w:rPr>
+          <w:sz w:val="18"/>
+          <w:szCs w:val="18"/>
+        </w:rPr>
+        <w:t xml:space="preserve">This in short </w:t>
+      </w:r>
+      <w:r>
+        <w:rPr>
+          <w:sz w:val="18"/>
+          <w:szCs w:val="18"/>
+        </w:rPr>
+        <w:t>provides</w:t>
+      </w:r>
+      <w:r>
+        <w:rPr>
+          <w:sz w:val="18"/>
+          <w:szCs w:val="18"/>
+        </w:rPr>
+        <w:t xml:space="preserve"> all </w:t>
+      </w:r>
+      <w:r>
+        <w:rPr>
+          <w:sz w:val="18"/>
+          <w:szCs w:val="18"/>
+        </w:rPr>
+        <w:t xml:space="preserve">transactions </w:t>
+      </w:r>
+      <w:r>
+        <w:rPr>
+          <w:sz w:val="18"/>
+          <w:szCs w:val="18"/>
+        </w:rPr>
+        <w:t>with</w:t>
+      </w:r>
+      <w:r>
+        <w:rPr>
+          <w:sz w:val="18"/>
+          <w:szCs w:val="18"/>
+        </w:rPr>
+        <w:t xml:space="preserve"> dollar-base</w:t>
+      </w:r>
+      <w:r>
+        <w:rPr>
+          <w:sz w:val="18"/>
+          <w:szCs w:val="18"/>
+        </w:rPr>
+        <w:t xml:space="preserve"> rate</w:t>
+      </w:r>
+      <w:r>
+        <w:rPr>
+          <w:sz w:val="18"/>
+          <w:szCs w:val="18"/>
+        </w:rPr>
+        <w:t xml:space="preserve"> against</w:t>
+      </w:r>
+      <w:r>
+        <w:rPr>
+          <w:sz w:val="18"/>
+          <w:szCs w:val="18"/>
+        </w:rPr>
+        <w:t xml:space="preserve"> the other side of the transaction</w:t>
+      </w:r>
+      <w:r>
+        <w:rPr>
+          <w:sz w:val="18"/>
+          <w:szCs w:val="18"/>
+        </w:rPr>
+        <w:t xml:space="preserve"> </w:t>
+      </w:r>
+      <w:r>
+        <w:rPr>
+          <w:sz w:val="18"/>
+          <w:szCs w:val="18"/>
+        </w:rPr>
+        <w:t>(note that this is not necessarily the quote currency of the currency pairs of interest)</w:t>
+      </w:r>
+      <w:r>
+        <w:rPr>
+          <w:sz w:val="18"/>
+          <w:szCs w:val="18"/>
+        </w:rPr>
+        <w:t>. Add a column</w:t>
+      </w:r>
+      <w:r>
+        <w:rPr>
+          <w:sz w:val="18"/>
+          <w:szCs w:val="18"/>
+        </w:rPr>
+        <w:t xml:space="preserve"> </w:t>
+      </w:r>
+      <w:r>
+        <w:rPr>
+          <w:sz w:val="18"/>
+          <w:szCs w:val="18"/>
+        </w:rPr>
+        <w:t>called “</w:t>
+      </w:r>
+      <w:proofErr w:type="spellStart"/>
+      <w:r>
+        <w:rPr>
+          <w:sz w:val="18"/>
+          <w:szCs w:val="18"/>
+        </w:rPr>
+        <w:t>st</w:t>
+      </w:r>
+      <w:r>
+        <w:rPr>
+          <w:sz w:val="18"/>
+          <w:szCs w:val="18"/>
+        </w:rPr>
+        <w:t>_rate</w:t>
+      </w:r>
+      <w:r>
+        <w:rPr>
+          <w:sz w:val="18"/>
+          <w:szCs w:val="18"/>
+        </w:rPr>
+        <w:t>_pair</w:t>
+      </w:r>
+      <w:proofErr w:type="spellEnd"/>
+      <w:r>
+        <w:rPr>
+          <w:sz w:val="18"/>
+          <w:szCs w:val="18"/>
+        </w:rPr>
+        <w:t xml:space="preserve">” </w:t>
+      </w:r>
+      <w:r>
+        <w:rPr>
+          <w:sz w:val="18"/>
+          <w:szCs w:val="18"/>
+        </w:rPr>
+        <w:t xml:space="preserve">which denotes the exchange rate given in </w:t>
+      </w:r>
+      <w:proofErr w:type="spellStart"/>
+      <w:r>
+        <w:rPr>
+          <w:sz w:val="18"/>
+          <w:szCs w:val="18"/>
+        </w:rPr>
+        <w:t>standardised</w:t>
+      </w:r>
+      <w:r>
+        <w:rPr>
+          <w:sz w:val="18"/>
+          <w:szCs w:val="18"/>
+        </w:rPr>
+        <w:t>_rate</w:t>
+      </w:r>
+      <w:proofErr w:type="spellEnd"/>
+      <w:r>
+        <w:rPr>
+          <w:sz w:val="18"/>
+          <w:szCs w:val="18"/>
+        </w:rPr>
+        <w:t>.</w:t>
+      </w:r>
+    </w:p>
+    <w:p>
+      <w:pPr>
+        <w:jc w:val="both"/>
+        <w:rPr>
+          <w:sz w:val="18"/>
+          <w:szCs w:val="18"/>
+        </w:rPr>
+      </w:pPr>
+      <w:r>
+        <w:rPr>
+          <w:sz w:val="18"/>
+          <w:szCs w:val="18"/>
+        </w:rPr>
+        <w:t>Add additional columns</w:t>
+      </w:r>
+      <w:r>
+        <w:rPr>
+          <w:sz w:val="18"/>
+          <w:szCs w:val="18"/>
+        </w:rPr>
+        <w:t xml:space="preserve">, one for each currency pair in </w:t>
+      </w:r>
+      <w:proofErr w:type="spellStart"/>
+      <w:r>
+        <w:rPr>
+          <w:sz w:val="18"/>
+          <w:szCs w:val="18"/>
+        </w:rPr>
+        <w:t>currency_pairs</w:t>
+      </w:r>
+      <w:proofErr w:type="spellEnd"/>
+      <w:r>
+        <w:rPr>
+          <w:sz w:val="18"/>
+          <w:szCs w:val="18"/>
+        </w:rPr>
+        <w:t xml:space="preserve">. </w:t>
+      </w:r>
+      <w:r>
+        <w:rPr>
+          <w:sz w:val="18"/>
+          <w:szCs w:val="18"/>
+        </w:rPr>
+        <w:t>Going down the rows (transaction by transaction) i</w:t>
+      </w:r>
+      <w:r>
+        <w:rPr>
+          <w:sz w:val="18"/>
+          <w:szCs w:val="18"/>
+        </w:rPr>
+        <w:t xml:space="preserve">f that </w:t>
+      </w:r>
+      <w:r>
+        <w:rPr>
+          <w:sz w:val="18"/>
+          <w:szCs w:val="18"/>
+        </w:rPr>
+        <w:t>currency pair associate with that</w:t>
+      </w:r>
+      <w:r>
+        <w:rPr>
+          <w:sz w:val="18"/>
+          <w:szCs w:val="18"/>
+        </w:rPr>
+        <w:t xml:space="preserve"> column matches with a transaction, multiply the rate in </w:t>
+      </w:r>
+      <w:proofErr w:type="spellStart"/>
+      <w:r>
+        <w:rPr>
+          <w:sz w:val="18"/>
+          <w:szCs w:val="18"/>
+        </w:rPr>
+        <w:t>standardised_rate</w:t>
+      </w:r>
+      <w:proofErr w:type="spellEnd"/>
+      <w:r>
+        <w:rPr>
+          <w:sz w:val="18"/>
+          <w:szCs w:val="18"/>
+        </w:rPr>
+        <w:t xml:space="preserve"> by the </w:t>
+      </w:r>
+      <w:proofErr w:type="spellStart"/>
+      <w:r>
+        <w:rPr>
+          <w:sz w:val="18"/>
+          <w:szCs w:val="18"/>
+        </w:rPr>
+        <w:t>s_amount_s_fx</w:t>
+      </w:r>
+      <w:proofErr w:type="spellEnd"/>
+      <w:r>
+        <w:rPr>
+          <w:sz w:val="18"/>
+          <w:szCs w:val="18"/>
+        </w:rPr>
+        <w:t xml:space="preserve"> and store the values in another column called “</w:t>
+      </w:r>
+      <w:proofErr w:type="spellStart"/>
+      <w:r>
+        <w:rPr>
+          <w:sz w:val="18"/>
+          <w:szCs w:val="18"/>
+        </w:rPr>
+        <w:t>tx_weighted_fx</w:t>
+      </w:r>
+      <w:proofErr w:type="spellEnd"/>
+      <w:r>
+        <w:rPr>
+          <w:sz w:val="18"/>
+          <w:szCs w:val="18"/>
+        </w:rPr>
+        <w:t xml:space="preserve">”. </w:t>
+      </w:r>
+      <w:r>
+        <w:rPr>
+          <w:sz w:val="18"/>
+          <w:szCs w:val="18"/>
+        </w:rPr>
+        <w:t>Sum these values on a daily basis (save as “</w:t>
+      </w:r>
+      <w:proofErr w:type="spellStart"/>
+      <w:r>
+        <w:rPr>
+          <w:sz w:val="18"/>
+          <w:szCs w:val="18"/>
+        </w:rPr>
+        <w:t>daily</w:t>
+      </w:r>
+      <w:r>
+        <w:rPr>
+          <w:sz w:val="18"/>
+          <w:szCs w:val="18"/>
+        </w:rPr>
+        <w:t>_</w:t>
+      </w:r>
+      <w:r>
+        <w:rPr>
+          <w:sz w:val="18"/>
+          <w:szCs w:val="18"/>
+        </w:rPr>
+        <w:t>tx</w:t>
+      </w:r>
+      <w:r>
+        <w:rPr>
+          <w:sz w:val="18"/>
+          <w:szCs w:val="18"/>
+        </w:rPr>
+        <w:t>_</w:t>
+      </w:r>
+      <w:r>
+        <w:rPr>
+          <w:sz w:val="18"/>
+          <w:szCs w:val="18"/>
+        </w:rPr>
+        <w:t>fx</w:t>
+      </w:r>
+      <w:proofErr w:type="spellEnd"/>
+      <w:r>
+        <w:rPr>
+          <w:sz w:val="18"/>
+          <w:szCs w:val="18"/>
+        </w:rPr>
+        <w:t>”) and over the whole period (</w:t>
+      </w:r>
+      <w:proofErr w:type="spellStart"/>
+      <w:r>
+        <w:rPr>
+          <w:sz w:val="18"/>
+          <w:szCs w:val="18"/>
+        </w:rPr>
+        <w:t>total</w:t>
+      </w:r>
+      <w:r>
+        <w:rPr>
+          <w:sz w:val="18"/>
+          <w:szCs w:val="18"/>
+        </w:rPr>
+        <w:t>_</w:t>
+      </w:r>
+      <w:r>
+        <w:rPr>
+          <w:sz w:val="18"/>
+          <w:szCs w:val="18"/>
+        </w:rPr>
+        <w:t>tx</w:t>
+      </w:r>
+      <w:r>
+        <w:rPr>
+          <w:sz w:val="18"/>
+          <w:szCs w:val="18"/>
+        </w:rPr>
+        <w:t>_</w:t>
+      </w:r>
+      <w:r>
+        <w:rPr>
+          <w:sz w:val="18"/>
+          <w:szCs w:val="18"/>
+        </w:rPr>
+        <w:t>fx</w:t>
+      </w:r>
+      <w:proofErr w:type="spellEnd"/>
+      <w:r>
+        <w:rPr>
+          <w:sz w:val="18"/>
+          <w:szCs w:val="18"/>
+        </w:rPr>
+        <w:t>)</w:t>
+      </w:r>
+      <w:r>
+        <w:rPr>
+          <w:sz w:val="18"/>
+          <w:szCs w:val="18"/>
+        </w:rPr>
+        <w:t>.</w:t>
+      </w:r>
+    </w:p>
+    <w:p>
+      <w:pPr>
+        <w:jc w:val="both"/>
+        <w:rPr>
+          <w:sz w:val="18"/>
+          <w:szCs w:val="18"/>
+        </w:rPr>
+      </w:pPr>
+      <w:r>
+        <w:rPr>
+          <w:sz w:val="18"/>
+          <w:szCs w:val="18"/>
+        </w:rPr>
+        <w:t>Sepa</w:t>
+      </w:r>
+      <w:r>
+        <w:rPr>
+          <w:sz w:val="18"/>
+          <w:szCs w:val="18"/>
+        </w:rPr>
+        <w:t xml:space="preserve">rately, for each </w:t>
+      </w:r>
+      <w:r>
+        <w:rPr>
+          <w:sz w:val="18"/>
+          <w:szCs w:val="18"/>
+        </w:rPr>
+        <w:t xml:space="preserve">currency pair in </w:t>
+      </w:r>
+      <w:proofErr w:type="spellStart"/>
+      <w:r>
+        <w:rPr>
+          <w:sz w:val="18"/>
+          <w:szCs w:val="18"/>
+        </w:rPr>
+        <w:t>currency_pair</w:t>
+      </w:r>
+      <w:proofErr w:type="spellEnd"/>
+      <w:r>
+        <w:rPr>
+          <w:sz w:val="18"/>
+          <w:szCs w:val="18"/>
+        </w:rPr>
+        <w:t xml:space="preserve">, sum the </w:t>
+      </w:r>
+      <w:proofErr w:type="spellStart"/>
+      <w:r>
+        <w:rPr>
+          <w:sz w:val="18"/>
+          <w:szCs w:val="18"/>
+        </w:rPr>
+        <w:t>s_amount_s_fx</w:t>
+      </w:r>
+      <w:proofErr w:type="spellEnd"/>
+      <w:r>
+        <w:rPr>
+          <w:sz w:val="18"/>
+          <w:szCs w:val="18"/>
+        </w:rPr>
+        <w:t xml:space="preserve"> if the </w:t>
+      </w:r>
+      <w:proofErr w:type="spellStart"/>
+      <w:r>
+        <w:rPr>
+          <w:sz w:val="18"/>
+          <w:szCs w:val="18"/>
+        </w:rPr>
+        <w:t>st_rate_pair</w:t>
+      </w:r>
+      <w:proofErr w:type="spellEnd"/>
+      <w:r>
+        <w:rPr>
+          <w:sz w:val="18"/>
+          <w:szCs w:val="18"/>
+        </w:rPr>
+        <w:t xml:space="preserve"> matches</w:t>
+      </w:r>
+      <w:r>
+        <w:rPr>
+          <w:sz w:val="18"/>
+          <w:szCs w:val="18"/>
+        </w:rPr>
+        <w:t>, both on a daily basis and a whole period basis, storing the values in variables called “</w:t>
+      </w:r>
+      <w:proofErr w:type="spellStart"/>
+      <w:r>
+        <w:rPr>
+          <w:sz w:val="18"/>
+          <w:szCs w:val="18"/>
+        </w:rPr>
+        <w:t>daiy_tx_vol</w:t>
+      </w:r>
+      <w:proofErr w:type="spellEnd"/>
+      <w:r>
+        <w:rPr>
+          <w:sz w:val="18"/>
+          <w:szCs w:val="18"/>
+        </w:rPr>
+        <w:t>” and “</w:t>
+      </w:r>
+      <w:proofErr w:type="spellStart"/>
+      <w:r>
+        <w:rPr>
+          <w:sz w:val="18"/>
+          <w:szCs w:val="18"/>
+        </w:rPr>
+        <w:t>total_tx_vol</w:t>
+      </w:r>
+      <w:proofErr w:type="spellEnd"/>
+      <w:r>
+        <w:rPr>
+          <w:sz w:val="18"/>
+          <w:szCs w:val="18"/>
+        </w:rPr>
+        <w:t>”</w:t>
+      </w:r>
+      <w:r>
+        <w:rPr>
+          <w:sz w:val="18"/>
+          <w:szCs w:val="18"/>
+        </w:rPr>
+        <w:t xml:space="preserve">. Dividing </w:t>
+      </w:r>
+      <w:r>
+        <w:rPr>
+          <w:sz w:val="18"/>
+          <w:szCs w:val="18"/>
+        </w:rPr>
+        <w:t xml:space="preserve">the transaction weighted </w:t>
+      </w:r>
+      <w:proofErr w:type="spellStart"/>
+      <w:r>
+        <w:rPr>
+          <w:sz w:val="18"/>
+          <w:szCs w:val="18"/>
+        </w:rPr>
+        <w:t>fx</w:t>
+      </w:r>
+      <w:proofErr w:type="spellEnd"/>
+      <w:r>
+        <w:rPr>
+          <w:sz w:val="18"/>
+          <w:szCs w:val="18"/>
+        </w:rPr>
+        <w:t xml:space="preserve"> by the transaction volume will give</w:t>
+      </w:r>
+      <w:r>
+        <w:rPr>
+          <w:sz w:val="18"/>
+          <w:szCs w:val="18"/>
+        </w:rPr>
+        <w:t xml:space="preserve"> the weighted average FX rate.</w:t>
+      </w:r>
+      <w:r>
+        <w:rPr>
+          <w:sz w:val="18"/>
+          <w:szCs w:val="18"/>
+        </w:rPr>
+        <w:t xml:space="preserve"> </w:t>
+      </w:r>
+    </w:p>
+    <w:p>
+      <w:pPr>
+        <w:jc w:val="both"/>
+        <w:rPr>
+          <w:sz w:val="18"/>
+          <w:szCs w:val="18"/>
+        </w:rPr>
+      </w:pPr>
+      <w:r>
+        <w:rPr>
+          <w:sz w:val="18"/>
+          <w:szCs w:val="18"/>
+        </w:rPr>
+        <w:lastRenderedPageBreak/>
+        <w:t>If neither leg of the currency pair of interest is USD</w:t>
+      </w:r>
+      <w:r>
+        <w:rPr>
+          <w:sz w:val="18"/>
+          <w:szCs w:val="18"/>
+        </w:rPr>
+        <w:t>, we can likewise generate the transaction-weighted FX rate for one side of the transaction</w:t>
+      </w:r>
+      <w:r>
+        <w:rPr>
+          <w:sz w:val="18"/>
+          <w:szCs w:val="18"/>
+        </w:rPr>
+        <w:t xml:space="preserve"> using the method outlined above. N</w:t>
+      </w:r>
+      <w:r>
+        <w:rPr>
+          <w:sz w:val="18"/>
+          <w:szCs w:val="18"/>
+        </w:rPr>
+        <w:t xml:space="preserve">ote that we can generate both but only one is required for IFRS purposes. </w:t>
+      </w:r>
+    </w:p>
+    <w:p>
+      <w:pPr>
+        <w:rPr>
+          <w:sz w:val="18"/>
+          <w:szCs w:val="18"/>
+        </w:rPr>
+      </w:pPr>
+    </w:p>
+    <w:p>
+      <w:pPr>
+        <w:rPr>
+          <w:sz w:val="18"/>
+          <w:szCs w:val="18"/>
+        </w:rPr>
+      </w:pPr>
+    </w:p>
+    <w:p>
+      <w:pPr>
+        <w:rPr>
+          <w:sz w:val="18"/>
+          <w:szCs w:val="18"/>
+        </w:rPr>
+      </w:pPr>
+    </w:p>
+    <w:p>
+      <w:pPr>
+        <w:rPr>
+          <w:sz w:val="18"/>
+          <w:szCs w:val="18"/>
+        </w:rPr>
+      </w:pPr>
+    </w:p>
+    <w:p>
+      <w:pPr>
+        <w:rPr>
+          <w:sz w:val="18"/>
+          <w:szCs w:val="18"/>
+        </w:rPr>
+      </w:pPr>
+    </w:p>
+    <w:p>
+      <w:pPr>
+        <w:rPr>
+          <w:sz w:val="18"/>
+          <w:szCs w:val="18"/>
+        </w:rPr>
+      </w:pPr>
+    </w:p>
+    <w:p>
+      <w:pPr>
+        <w:rPr>
+          <w:sz w:val="18"/>
+          <w:szCs w:val="18"/>
+        </w:rPr>
+      </w:pPr>
+    </w:p>
+    <w:p>
+      <w:pPr>
         <w:ind w:left="360"/>
-      </w:pPr>
-      <w:r>
-        <w:t>Weighted Average FX Rate</w:t>
+        <w:rPr>
+          <w:sz w:val="18"/>
+          <w:szCs w:val="18"/>
+        </w:rPr>
+      </w:pPr>
+      <w:r>
+        <w:rPr>
+          <w:sz w:val="18"/>
+          <w:szCs w:val="18"/>
+        </w:rPr>
+        <w:t>Creates column “</w:t>
+      </w:r>
+      <w:proofErr w:type="spellStart"/>
+      <w:r>
+        <w:rPr>
+          <w:sz w:val="18"/>
+          <w:szCs w:val="18"/>
+        </w:rPr>
+        <w:t>standardised_rate</w:t>
+      </w:r>
+      <w:proofErr w:type="spellEnd"/>
+      <w:r>
+        <w:rPr>
+          <w:sz w:val="18"/>
+          <w:szCs w:val="18"/>
+        </w:rPr>
+        <w:t>” for each transaction</w:t>
+      </w:r>
+      <w:r>
+        <w:rPr>
+          <w:sz w:val="18"/>
+          <w:szCs w:val="18"/>
+        </w:rPr>
+        <w:t xml:space="preserve">. The </w:t>
+      </w:r>
+    </w:p>
+    <w:p>
+      <w:pPr>
+        <w:ind w:left="360"/>
+        <w:rPr>
+          <w:sz w:val="18"/>
+          <w:szCs w:val="18"/>
+        </w:rPr>
+      </w:pPr>
+      <w:r>
+        <w:rPr>
+          <w:sz w:val="18"/>
+          <w:szCs w:val="18"/>
+        </w:rPr>
+        <w:t>Add column</w:t>
+      </w:r>
+      <w:r>
+        <w:rPr>
+          <w:sz w:val="18"/>
+          <w:szCs w:val="18"/>
+        </w:rPr>
+        <w:t xml:space="preserve"> “</w:t>
+      </w:r>
+      <w:proofErr w:type="spellStart"/>
+      <w:r>
+        <w:rPr>
+          <w:sz w:val="18"/>
+          <w:szCs w:val="18"/>
+        </w:rPr>
+        <w:t>usd_rate</w:t>
+      </w:r>
+      <w:proofErr w:type="spellEnd"/>
+      <w:r>
+        <w:rPr>
+          <w:sz w:val="18"/>
+          <w:szCs w:val="18"/>
+        </w:rPr>
+        <w:t>”</w:t>
+      </w:r>
+      <w:r>
+        <w:rPr>
+          <w:sz w:val="18"/>
+          <w:szCs w:val="18"/>
+        </w:rPr>
+        <w:t xml:space="preserve">. Filter </w:t>
+      </w:r>
+      <w:r>
+        <w:rPr>
+          <w:sz w:val="18"/>
+          <w:szCs w:val="18"/>
+        </w:rPr>
+        <w:t xml:space="preserve">to only keep pairs in </w:t>
+      </w:r>
+      <w:proofErr w:type="spellStart"/>
+      <w:r>
+        <w:rPr>
+          <w:sz w:val="18"/>
+          <w:szCs w:val="18"/>
+        </w:rPr>
+        <w:t>currency_pairs</w:t>
+      </w:r>
+      <w:proofErr w:type="spellEnd"/>
+      <w:r>
+        <w:rPr>
+          <w:sz w:val="18"/>
+          <w:szCs w:val="18"/>
+        </w:rPr>
+        <w:t xml:space="preserve">, AND if the </w:t>
+      </w:r>
+      <w:proofErr w:type="spellStart"/>
+      <w:r>
+        <w:rPr>
+          <w:sz w:val="18"/>
+          <w:szCs w:val="18"/>
+        </w:rPr>
+        <w:t>currency_pairs</w:t>
+      </w:r>
+      <w:proofErr w:type="spellEnd"/>
+      <w:r>
+        <w:rPr>
+          <w:sz w:val="18"/>
+          <w:szCs w:val="18"/>
+        </w:rPr>
+        <w:t xml:space="preserve"> has a USD-leg, keep all transactions that have the non-USD currency in the transaction. </w:t>
+      </w:r>
+      <w:r>
+        <w:rPr>
+          <w:sz w:val="18"/>
+          <w:szCs w:val="18"/>
+        </w:rPr>
+        <w:t xml:space="preserve">What happens if USD is not part of the </w:t>
+      </w:r>
+    </w:p>
+    <w:p>
+      <w:pPr>
+        <w:pStyle w:val="ListParagraph"/>
+        <w:numPr>
+          <w:ilvl w:val="0"/>
+          <w:numId w:val="2"/>
+        </w:numPr>
+        <w:rPr>
+          <w:sz w:val="18"/>
+          <w:szCs w:val="18"/>
+        </w:rPr>
+      </w:pPr>
+      <w:r>
+        <w:rPr>
+          <w:sz w:val="18"/>
+          <w:szCs w:val="18"/>
+        </w:rPr>
+        <w:t>USD in the currency pair:</w:t>
+      </w:r>
+    </w:p>
+    <w:p>
+      <w:pPr>
+        <w:pStyle w:val="ListParagraph"/>
+        <w:numPr>
+          <w:ilvl w:val="1"/>
+          <w:numId w:val="2"/>
+        </w:numPr>
+        <w:rPr>
+          <w:sz w:val="18"/>
+          <w:szCs w:val="18"/>
+        </w:rPr>
+      </w:pPr>
+      <w:proofErr w:type="spellStart"/>
+      <w:r>
+        <w:rPr>
+          <w:sz w:val="18"/>
+          <w:szCs w:val="18"/>
+        </w:rPr>
+        <w:t>usd_rate</w:t>
+      </w:r>
+      <w:proofErr w:type="spellEnd"/>
+      <w:r>
+        <w:rPr>
+          <w:sz w:val="18"/>
+          <w:szCs w:val="18"/>
+        </w:rPr>
+        <w:t xml:space="preserve"> will have that transaction with a USD base e.g. USD NGN</w:t>
+      </w:r>
+    </w:p>
+    <w:p>
+      <w:pPr>
+        <w:pStyle w:val="ListParagraph"/>
+        <w:numPr>
+          <w:ilvl w:val="1"/>
+          <w:numId w:val="2"/>
+        </w:numPr>
+        <w:rPr>
+          <w:sz w:val="18"/>
+          <w:szCs w:val="18"/>
+        </w:rPr>
+      </w:pPr>
+      <w:r>
+        <w:rPr>
+          <w:sz w:val="18"/>
+          <w:szCs w:val="18"/>
+        </w:rPr>
+        <w:t xml:space="preserve">If USD is in </w:t>
+      </w:r>
+      <w:proofErr w:type="spellStart"/>
+      <w:r>
+        <w:rPr>
+          <w:sz w:val="18"/>
+          <w:szCs w:val="18"/>
+        </w:rPr>
+        <w:t>s_fx</w:t>
+      </w:r>
+      <w:proofErr w:type="spellEnd"/>
+      <w:r>
+        <w:rPr>
+          <w:sz w:val="18"/>
+          <w:szCs w:val="18"/>
+        </w:rPr>
+        <w:t xml:space="preserve">, then </w:t>
+      </w:r>
+      <w:proofErr w:type="spellStart"/>
+      <w:r>
+        <w:rPr>
+          <w:sz w:val="18"/>
+          <w:szCs w:val="18"/>
+        </w:rPr>
+        <w:t>usd_rate</w:t>
+      </w:r>
+      <w:proofErr w:type="spellEnd"/>
+      <w:r>
+        <w:rPr>
+          <w:sz w:val="18"/>
+          <w:szCs w:val="18"/>
+        </w:rPr>
+        <w:t xml:space="preserve"> will be equal to </w:t>
+      </w:r>
+      <w:proofErr w:type="spellStart"/>
+      <w:r>
+        <w:rPr>
+          <w:sz w:val="18"/>
+          <w:szCs w:val="18"/>
+        </w:rPr>
+        <w:t>client_fx_rate</w:t>
+      </w:r>
+      <w:proofErr w:type="spellEnd"/>
+      <w:r>
+        <w:rPr>
+          <w:sz w:val="18"/>
+          <w:szCs w:val="18"/>
+        </w:rPr>
+        <w:t xml:space="preserve">, if USD is in </w:t>
+      </w:r>
+      <w:proofErr w:type="spellStart"/>
+      <w:r>
+        <w:rPr>
+          <w:sz w:val="18"/>
+          <w:szCs w:val="18"/>
+        </w:rPr>
+        <w:t>r_fx</w:t>
+      </w:r>
+      <w:proofErr w:type="spellEnd"/>
+      <w:r>
+        <w:rPr>
+          <w:sz w:val="18"/>
+          <w:szCs w:val="18"/>
+        </w:rPr>
+        <w:t xml:space="preserve">, then </w:t>
+      </w:r>
+      <w:proofErr w:type="spellStart"/>
+      <w:r>
+        <w:rPr>
+          <w:sz w:val="18"/>
+          <w:szCs w:val="18"/>
+        </w:rPr>
+        <w:t>usd_rate</w:t>
+      </w:r>
+      <w:proofErr w:type="spellEnd"/>
+      <w:r>
+        <w:rPr>
+          <w:sz w:val="18"/>
+          <w:szCs w:val="18"/>
+        </w:rPr>
+        <w:t xml:space="preserve"> will be equal to 1/</w:t>
+      </w:r>
+      <w:proofErr w:type="spellStart"/>
+      <w:r>
+        <w:rPr>
+          <w:sz w:val="18"/>
+          <w:szCs w:val="18"/>
+        </w:rPr>
+        <w:t>client_fx_rate</w:t>
+      </w:r>
+      <w:proofErr w:type="spellEnd"/>
+    </w:p>
+    <w:p>
+      <w:pPr>
+        <w:pStyle w:val="ListParagraph"/>
+        <w:numPr>
+          <w:ilvl w:val="1"/>
+          <w:numId w:val="2"/>
+        </w:numPr>
+        <w:rPr>
+          <w:sz w:val="18"/>
+          <w:szCs w:val="18"/>
+        </w:rPr>
+      </w:pPr>
+      <w:r>
+        <w:rPr>
+          <w:sz w:val="18"/>
+          <w:szCs w:val="18"/>
+        </w:rPr>
+        <w:t xml:space="preserve">If the transaction already has USD in the transaction, then the </w:t>
+      </w:r>
+      <w:r>
+        <w:rPr>
+          <w:sz w:val="18"/>
+          <w:szCs w:val="18"/>
+        </w:rPr>
+        <w:t>exchange</w:t>
+      </w:r>
+      <w:r>
+        <w:rPr>
+          <w:sz w:val="18"/>
+          <w:szCs w:val="18"/>
+        </w:rPr>
+        <w:t xml:space="preserve"> rate</w:t>
+      </w:r>
+      <w:r>
+        <w:rPr>
+          <w:sz w:val="18"/>
+          <w:szCs w:val="18"/>
+        </w:rPr>
+        <w:t xml:space="preserve"> (“</w:t>
+      </w:r>
+      <w:proofErr w:type="spellStart"/>
+      <w:r>
+        <w:rPr>
+          <w:sz w:val="18"/>
+          <w:szCs w:val="18"/>
+        </w:rPr>
+        <w:t>client_fx_rate</w:t>
+      </w:r>
+      <w:proofErr w:type="spellEnd"/>
+      <w:r>
+        <w:rPr>
+          <w:sz w:val="18"/>
+          <w:szCs w:val="18"/>
+        </w:rPr>
+        <w:t xml:space="preserve">”) is already the </w:t>
+      </w:r>
+    </w:p>
+    <w:p>
+      <w:pPr>
+        <w:ind w:left="360"/>
+        <w:rPr>
+          <w:sz w:val="18"/>
+          <w:szCs w:val="18"/>
+        </w:rPr>
+      </w:pPr>
+      <w:r>
+        <w:rPr>
+          <w:sz w:val="18"/>
+          <w:szCs w:val="18"/>
+        </w:rPr>
+        <w:t xml:space="preserve">If there is </w:t>
+      </w:r>
+      <w:proofErr w:type="spellStart"/>
+      <w:r>
+        <w:rPr>
+          <w:sz w:val="18"/>
+          <w:szCs w:val="18"/>
+        </w:rPr>
+        <w:t>usd</w:t>
+      </w:r>
+      <w:proofErr w:type="spellEnd"/>
+      <w:r>
+        <w:rPr>
+          <w:sz w:val="18"/>
+          <w:szCs w:val="18"/>
+        </w:rPr>
+        <w:t xml:space="preserve"> in the transaction, the rate</w:t>
+      </w:r>
+    </w:p>
+    <w:p>
+      <w:pPr>
+        <w:ind w:left="360"/>
+        <w:rPr>
+          <w:sz w:val="18"/>
+          <w:szCs w:val="18"/>
+        </w:rPr>
+      </w:pPr>
+      <w:r>
+        <w:rPr>
+          <w:sz w:val="18"/>
+          <w:szCs w:val="18"/>
+        </w:rPr>
+        <w:t xml:space="preserve">Then we keep </w:t>
+      </w:r>
+    </w:p>
+    <w:p>
+      <w:pPr>
+        <w:ind w:left="360"/>
+        <w:rPr>
+          <w:sz w:val="18"/>
+          <w:szCs w:val="18"/>
+        </w:rPr>
+      </w:pPr>
+      <w:r>
+        <w:rPr>
+          <w:sz w:val="18"/>
+          <w:szCs w:val="18"/>
+        </w:rPr>
+        <w:t xml:space="preserve">Need to add a condition for non-USD denominated transactions. </w:t>
+      </w:r>
+      <w:r>
+        <w:rPr>
+          <w:sz w:val="18"/>
+          <w:szCs w:val="18"/>
+        </w:rPr>
+        <w:t>E.g. f</w:t>
+      </w:r>
+      <w:r>
+        <w:rPr>
+          <w:sz w:val="18"/>
+          <w:szCs w:val="18"/>
+        </w:rPr>
+        <w:t>or all currencies with a USD-leg of the transaction, take the non-USD currency and find all transactions that include this currency. E.g.</w:t>
+      </w:r>
+      <w:r>
+        <w:rPr>
+          <w:sz w:val="18"/>
+          <w:szCs w:val="18"/>
+        </w:rPr>
+        <w:t xml:space="preserve"> if we want USDNGN</w:t>
+      </w:r>
+      <w:r>
+        <w:rPr>
+          <w:sz w:val="18"/>
+          <w:szCs w:val="18"/>
+        </w:rPr>
+        <w:t xml:space="preserve">, we want to look at all transactions that have an NGN-leg. </w:t>
+      </w:r>
+      <w:r>
+        <w:rPr>
+          <w:sz w:val="18"/>
+          <w:szCs w:val="18"/>
+        </w:rPr>
+        <w:t xml:space="preserve">So look through </w:t>
+      </w:r>
+      <w:proofErr w:type="spellStart"/>
+      <w:r>
+        <w:rPr>
+          <w:sz w:val="18"/>
+          <w:szCs w:val="18"/>
+        </w:rPr>
+        <w:t>s_fx</w:t>
+      </w:r>
+      <w:proofErr w:type="spellEnd"/>
+      <w:r>
+        <w:rPr>
+          <w:sz w:val="18"/>
+          <w:szCs w:val="18"/>
+        </w:rPr>
+        <w:t xml:space="preserve"> and </w:t>
+      </w:r>
+      <w:proofErr w:type="spellStart"/>
+      <w:r>
+        <w:rPr>
+          <w:sz w:val="18"/>
+          <w:szCs w:val="18"/>
+        </w:rPr>
+        <w:t>r_fx</w:t>
+      </w:r>
+      <w:proofErr w:type="spellEnd"/>
+      <w:r>
+        <w:rPr>
+          <w:sz w:val="18"/>
+          <w:szCs w:val="18"/>
+        </w:rPr>
+        <w:t xml:space="preserve"> to find any that have NGN in either, but note that the order does matter</w:t>
+      </w:r>
+    </w:p>
+    <w:p>
+      <w:pPr>
+        <w:ind w:left="360"/>
+        <w:rPr>
+          <w:sz w:val="18"/>
+          <w:szCs w:val="18"/>
+        </w:rPr>
+      </w:pPr>
+      <w:r>
+        <w:rPr>
+          <w:sz w:val="18"/>
+          <w:szCs w:val="18"/>
+        </w:rPr>
+        <w:t xml:space="preserve">If currency pair has </w:t>
+      </w:r>
+      <w:r>
+        <w:rPr>
+          <w:sz w:val="18"/>
+          <w:szCs w:val="18"/>
+        </w:rPr>
+        <w:t xml:space="preserve">currency and USD, take currency and find in </w:t>
+      </w:r>
+      <w:proofErr w:type="spellStart"/>
+      <w:r>
+        <w:rPr>
+          <w:sz w:val="18"/>
+          <w:szCs w:val="18"/>
+        </w:rPr>
+        <w:t>s_fx</w:t>
+      </w:r>
+      <w:proofErr w:type="spellEnd"/>
+      <w:r>
+        <w:rPr>
+          <w:sz w:val="18"/>
+          <w:szCs w:val="18"/>
+        </w:rPr>
+        <w:t xml:space="preserve"> and </w:t>
+      </w:r>
+      <w:proofErr w:type="spellStart"/>
+      <w:r>
+        <w:rPr>
+          <w:sz w:val="18"/>
+          <w:szCs w:val="18"/>
+        </w:rPr>
+        <w:t>r_fx</w:t>
+      </w:r>
+      <w:proofErr w:type="spellEnd"/>
+      <w:r>
+        <w:rPr>
+          <w:sz w:val="18"/>
+          <w:szCs w:val="18"/>
+        </w:rPr>
+        <w:t xml:space="preserve">. If non-USD currency is in </w:t>
+      </w:r>
+      <w:proofErr w:type="spellStart"/>
+      <w:r>
+        <w:rPr>
+          <w:sz w:val="18"/>
+          <w:szCs w:val="18"/>
+        </w:rPr>
+        <w:t>s</w:t>
+      </w:r>
+      <w:r>
+        <w:rPr>
+          <w:sz w:val="18"/>
+          <w:szCs w:val="18"/>
+        </w:rPr>
+        <w:t>_fx</w:t>
+      </w:r>
+      <w:proofErr w:type="spellEnd"/>
+      <w:r>
+        <w:rPr>
+          <w:sz w:val="18"/>
+          <w:szCs w:val="18"/>
+        </w:rPr>
+        <w:t>, in column “</w:t>
+      </w:r>
+      <w:proofErr w:type="spellStart"/>
+      <w:r>
+        <w:rPr>
+          <w:sz w:val="18"/>
+          <w:szCs w:val="18"/>
+        </w:rPr>
+        <w:t>implied_usd_rate</w:t>
+      </w:r>
+      <w:proofErr w:type="spellEnd"/>
+      <w:r>
+        <w:rPr>
+          <w:sz w:val="18"/>
+          <w:szCs w:val="18"/>
+        </w:rPr>
+        <w:t>”</w:t>
+      </w:r>
+      <w:r>
+        <w:rPr>
+          <w:sz w:val="18"/>
+          <w:szCs w:val="18"/>
+        </w:rPr>
+        <w:t xml:space="preserve"> do:</w:t>
+      </w:r>
+      <w:r>
+        <w:rPr>
+          <w:sz w:val="18"/>
+          <w:szCs w:val="18"/>
+        </w:rPr>
+        <w:t xml:space="preserve"> </w:t>
+      </w:r>
+      <w:proofErr w:type="spellStart"/>
+      <w:r>
+        <w:rPr>
+          <w:sz w:val="18"/>
+          <w:szCs w:val="18"/>
+        </w:rPr>
+        <w:t>r</w:t>
+      </w:r>
+      <w:r>
+        <w:rPr>
+          <w:sz w:val="18"/>
+          <w:szCs w:val="18"/>
+        </w:rPr>
+        <w:t>_fx_to_usd</w:t>
+      </w:r>
+      <w:proofErr w:type="spellEnd"/>
+      <w:r>
+        <w:rPr>
+          <w:sz w:val="18"/>
+          <w:szCs w:val="18"/>
+        </w:rPr>
+        <w:t>/</w:t>
+      </w:r>
+      <w:proofErr w:type="spellStart"/>
+      <w:r>
+        <w:rPr>
+          <w:sz w:val="18"/>
+          <w:szCs w:val="18"/>
+        </w:rPr>
+        <w:t>client_fx_rate</w:t>
+      </w:r>
+      <w:proofErr w:type="spellEnd"/>
+      <w:r>
+        <w:rPr>
+          <w:sz w:val="18"/>
+          <w:szCs w:val="18"/>
+        </w:rPr>
+        <w:t xml:space="preserve">, which should be close to </w:t>
+      </w:r>
+      <w:r>
+        <w:rPr>
+          <w:sz w:val="18"/>
+          <w:szCs w:val="18"/>
+        </w:rPr>
+        <w:t>(</w:t>
+      </w:r>
+      <w:proofErr w:type="spellStart"/>
+      <w:r>
+        <w:rPr>
+          <w:sz w:val="18"/>
+          <w:szCs w:val="18"/>
+        </w:rPr>
+        <w:t>s_fx</w:t>
+      </w:r>
+      <w:proofErr w:type="spellEnd"/>
+      <w:r>
+        <w:rPr>
+          <w:sz w:val="18"/>
+          <w:szCs w:val="18"/>
+        </w:rPr>
+        <w:t>/</w:t>
+      </w:r>
+      <w:proofErr w:type="spellStart"/>
+      <w:r>
+        <w:rPr>
+          <w:sz w:val="18"/>
+          <w:szCs w:val="18"/>
+        </w:rPr>
+        <w:t>r_fx</w:t>
+      </w:r>
+      <w:proofErr w:type="spellEnd"/>
+      <w:r>
+        <w:rPr>
+          <w:sz w:val="18"/>
+          <w:szCs w:val="18"/>
+        </w:rPr>
+        <w:t>)*</w:t>
+      </w:r>
+      <w:proofErr w:type="spellStart"/>
+      <w:r>
+        <w:rPr>
+          <w:sz w:val="18"/>
+          <w:szCs w:val="18"/>
+        </w:rPr>
+        <w:t>r_fx_to_usd</w:t>
+      </w:r>
+      <w:proofErr w:type="spellEnd"/>
+      <w:r>
+        <w:rPr>
+          <w:sz w:val="18"/>
+          <w:szCs w:val="18"/>
+        </w:rPr>
+        <w:t xml:space="preserve">. If non-USD currency is in </w:t>
+      </w:r>
+      <w:proofErr w:type="spellStart"/>
+      <w:r>
+        <w:rPr>
+          <w:sz w:val="18"/>
+          <w:szCs w:val="18"/>
+        </w:rPr>
+        <w:t>r_fx</w:t>
+      </w:r>
+      <w:proofErr w:type="spellEnd"/>
+      <w:r>
+        <w:rPr>
+          <w:sz w:val="18"/>
+          <w:szCs w:val="18"/>
+        </w:rPr>
+        <w:t xml:space="preserve">, do </w:t>
+      </w:r>
+      <w:proofErr w:type="spellStart"/>
+      <w:r>
+        <w:rPr>
+          <w:sz w:val="18"/>
+          <w:szCs w:val="18"/>
+        </w:rPr>
+        <w:t>client_fx_rate</w:t>
+      </w:r>
+      <w:proofErr w:type="spellEnd"/>
+      <w:r>
+        <w:rPr>
+          <w:sz w:val="18"/>
+          <w:szCs w:val="18"/>
+        </w:rPr>
+        <w:t>*</w:t>
+      </w:r>
+      <w:proofErr w:type="spellStart"/>
+      <w:r>
+        <w:rPr>
+          <w:sz w:val="18"/>
+          <w:szCs w:val="18"/>
+        </w:rPr>
+        <w:t>s_fx_to_usd</w:t>
+      </w:r>
+      <w:proofErr w:type="spellEnd"/>
+      <w:r>
+        <w:rPr>
+          <w:sz w:val="18"/>
+          <w:szCs w:val="18"/>
+        </w:rPr>
+        <w:t xml:space="preserve"> which should be close </w:t>
+      </w:r>
+      <w:r>
+        <w:rPr>
+          <w:sz w:val="18"/>
+          <w:szCs w:val="18"/>
+        </w:rPr>
+        <w:t>to (</w:t>
+      </w:r>
+      <w:proofErr w:type="spellStart"/>
+      <w:r>
+        <w:rPr>
+          <w:sz w:val="18"/>
+          <w:szCs w:val="18"/>
+        </w:rPr>
+        <w:t>r</w:t>
+      </w:r>
+      <w:r>
+        <w:rPr>
+          <w:sz w:val="18"/>
+          <w:szCs w:val="18"/>
+        </w:rPr>
+        <w:t>_fx</w:t>
+      </w:r>
+      <w:proofErr w:type="spellEnd"/>
+      <w:r>
+        <w:rPr>
+          <w:sz w:val="18"/>
+          <w:szCs w:val="18"/>
+        </w:rPr>
+        <w:t>/</w:t>
+      </w:r>
+      <w:proofErr w:type="spellStart"/>
+      <w:r>
+        <w:rPr>
+          <w:sz w:val="18"/>
+          <w:szCs w:val="18"/>
+        </w:rPr>
+        <w:t>s</w:t>
+      </w:r>
+      <w:r>
+        <w:rPr>
+          <w:sz w:val="18"/>
+          <w:szCs w:val="18"/>
+        </w:rPr>
+        <w:t>_fx</w:t>
+      </w:r>
+      <w:proofErr w:type="spellEnd"/>
+      <w:r>
+        <w:rPr>
+          <w:sz w:val="18"/>
+          <w:szCs w:val="18"/>
+        </w:rPr>
+        <w:t>)*</w:t>
+      </w:r>
+      <w:proofErr w:type="spellStart"/>
+      <w:r>
+        <w:rPr>
+          <w:sz w:val="18"/>
+          <w:szCs w:val="18"/>
+        </w:rPr>
+        <w:t>r_fx_to_usd</w:t>
+      </w:r>
+      <w:proofErr w:type="spellEnd"/>
+    </w:p>
+    <w:p>
+      <w:pPr>
+        <w:ind w:left="360"/>
+        <w:rPr>
+          <w:sz w:val="18"/>
+          <w:szCs w:val="18"/>
+        </w:rPr>
+      </w:pPr>
+      <w:r>
+        <w:rPr>
+          <w:sz w:val="18"/>
+          <w:szCs w:val="18"/>
+        </w:rPr>
+        <w:t>If the transaction does not have a</w:t>
+      </w:r>
+      <w:r>
+        <w:rPr>
+          <w:sz w:val="18"/>
+          <w:szCs w:val="18"/>
+        </w:rPr>
+        <w:t xml:space="preserve"> </w:t>
       </w:r>
     </w:p>
     <w:p>
@@ -144,8 +3275,13 @@
           <w:numId w:val="1"/>
         </w:numPr>
       </w:pPr>
-      <w:r>
-        <w:t xml:space="preserve">Frozenset means that bi-directional transactions are kept; that is, even the opposite direction will be </w:t>
+      <w:proofErr w:type="spellStart"/>
+      <w:r>
+        <w:t>Frozenset</w:t>
+      </w:r>
+      <w:proofErr w:type="spellEnd"/>
+      <w:r>
+        <w:t xml:space="preserve"> means that bi-directional transactions are kept; that is, even the opposite direction will be </w:t>
       </w:r>
       <w:r>
         <w:t>kept.</w:t>
@@ -160,8 +3296,13 @@
         </w:numPr>
       </w:pPr>
       <w:r>
-        <w:t>Converts the sending currency and receiving currency into a frozenset</w:t>
-      </w:r>
+        <w:t xml:space="preserve">Converts the sending currency and receiving currency into a </w:t>
+      </w:r>
+      <w:proofErr w:type="spellStart"/>
+      <w:r>
+        <w:t>frozenset</w:t>
+      </w:r>
+      <w:proofErr w:type="spellEnd"/>
     </w:p>
     <w:p>
       <w:pPr>
@@ -172,8 +3313,13 @@
         </w:numPr>
       </w:pPr>
       <w:r>
-        <w:t>Filters the currency in keep_pairs</w:t>
-      </w:r>
+        <w:t xml:space="preserve">Filters the currency in </w:t>
+      </w:r>
+      <w:proofErr w:type="spellStart"/>
+      <w:r>
+        <w:t>keep_pairs</w:t>
+      </w:r>
+      <w:proofErr w:type="spellEnd"/>
     </w:p>
     <w:p>
       <w:pPr>
@@ -232,6 +3378,7 @@
         </w:numPr>
       </w:pPr>
       <w:r>
+        <w:lastRenderedPageBreak/>
         <w:t xml:space="preserve">Weights the FX according to the transaction: </w:t>
       </w:r>
       <w:r>
@@ -259,10 +3406,7 @@
         </w:numPr>
       </w:pPr>
       <w:r>
-        <w:t>Inverse</w:t>
-      </w:r>
-      <w:r>
-        <w:t xml:space="preserve"> pair calculations</w:t>
+        <w:t>Inverse pair calculations</w:t>
       </w:r>
     </w:p>
     <w:p>
@@ -321,8 +3465,13 @@
           <w:numId w:val="1"/>
         </w:numPr>
       </w:pPr>
-      <w:r>
-        <w:t xml:space="preserve">Daily_volume: </w:t>
+      <w:proofErr w:type="spellStart"/>
+      <w:r>
+        <w:t>Daily_volume</w:t>
+      </w:r>
+      <w:proofErr w:type="spellEnd"/>
+      <w:r>
+        <w:t xml:space="preserve">: </w:t>
       </w:r>
       <w:r>
         <w:t>considers both sides of the transaction as separate</w:t>
@@ -336,8 +3485,13 @@
           <w:numId w:val="1"/>
         </w:numPr>
       </w:pPr>
-      <w:r>
-        <w:t>Daily_corridor_sum: considers both sides of the transaction as the same</w:t>
+      <w:proofErr w:type="spellStart"/>
+      <w:r>
+        <w:t>Daily_corridor_sum</w:t>
+      </w:r>
+      <w:proofErr w:type="spellEnd"/>
+      <w:r>
+        <w:t>: considers both sides of the transaction as the same</w:t>
       </w:r>
     </w:p>
     <w:p>
@@ -364,8 +3518,13 @@
         </w:numPr>
       </w:pPr>
       <w:r>
-        <w:t>Adds a column called pair with the currencypair</w:t>
-      </w:r>
+        <w:t xml:space="preserve">Adds a column called pair with the </w:t>
+      </w:r>
+      <w:proofErr w:type="spellStart"/>
+      <w:r>
+        <w:t>currencypair</w:t>
+      </w:r>
+      <w:proofErr w:type="spellEnd"/>
     </w:p>
     <w:p>
       <w:pPr>
@@ -399,8 +3558,13 @@
           <w:numId w:val="1"/>
         </w:numPr>
       </w:pPr>
-      <w:r>
-        <w:t>Combined_daily: treats both sides of the transaction as separate</w:t>
+      <w:proofErr w:type="spellStart"/>
+      <w:r>
+        <w:t>Combined_daily</w:t>
+      </w:r>
+      <w:proofErr w:type="spellEnd"/>
+      <w:r>
+        <w:t>: treats both sides of the transaction as separate</w:t>
       </w:r>
     </w:p>
     <w:p>
@@ -411,8 +3575,13 @@
           <w:numId w:val="1"/>
         </w:numPr>
       </w:pPr>
-      <w:r>
-        <w:t>Total_daily_pair: treats both sides of the transaction as the same</w:t>
+      <w:proofErr w:type="spellStart"/>
+      <w:r>
+        <w:t>Total_daily_pair</w:t>
+      </w:r>
+      <w:proofErr w:type="spellEnd"/>
+      <w:r>
+        <w:t>: treats both sides of the transaction as the same</w:t>
       </w:r>
     </w:p>
     <w:p>
@@ -466,7 +3635,7 @@
     <w:p/>
     <w:sectPr>
       <w:pgSz w:w="11906" w:h="16838"/>
-      <w:pgMar w:top="1440" w:right="1440" w:bottom="1440" w:left="1440" w:header="708" w:footer="708" w:gutter="0"/>
+      <w:pgMar w:top="720" w:right="720" w:bottom="720" w:left="720" w:header="708" w:footer="708" w:gutter="0"/>
       <w:cols w:space="708"/>
       <w:docGrid w:linePitch="360"/>
     </w:sectPr>
@@ -477,6 +3646,232 @@
 <file path=word/numbering.xml><?xml version="1.0" encoding="utf-8"?>
 <w:numbering xmlns:wpc="http://schemas.microsoft.com/office/word/2010/wordprocessingCanvas" xmlns:cx="http://schemas.microsoft.com/office/drawing/2014/chartex" xmlns:cx1="http://schemas.microsoft.com/office/drawing/2015/9/8/chartex" xmlns:cx2="http://schemas.microsoft.com/office/drawing/2015/10/21/chartex" xmlns:cx3="http://schemas.microsoft.com/office/drawing/2016/5/9/chartex" xmlns:cx4="http://schemas.microsoft.com/office/drawing/2016/5/10/chartex" xmlns:cx5="http://schemas.microsoft.com/office/drawing/2016/5/11/chartex" xmlns:cx6="http://schemas.microsoft.com/office/drawing/2016/5/12/chartex" xmlns:cx7="http://schemas.microsoft.com/office/drawing/2016/5/13/chartex" xmlns:cx8="http://schemas.microsoft.com/office/drawing/2016/5/14/chartex" xmlns:mc="http://schemas.openxmlformats.org/markup-compatibility/2006" xmlns:aink="http://schemas.microsoft.com/office/drawing/2016/ink" xmlns:am3d="http://schemas.microsoft.com/office/drawing/2017/model3d" xmlns:o="urn:schemas-microsoft-com:office:office" xmlns:oel="http://schemas.microsoft.com/office/2019/extlst" xmlns:r="http://schemas.openxmlformats.org/officeDocument/2006/relationships" xmlns:m="http://schemas.openxmlformats.org/officeDocument/2006/math" xmlns:v="urn:schemas-microsoft-com:vml" xmlns:wp14="http://schemas.microsoft.com/office/word/2010/wordprocessingDrawing" xmlns:wp="http://schemas.openxmlformats.org/drawingml/2006/wordprocessingDrawing" xmlns:w10="urn:schemas-microsoft-com:office:word" xmlns:w="http://schemas.openxmlformats.org/wordprocessingml/2006/main" xmlns:w14="http://schemas.microsoft.com/office/word/2010/wordml" xmlns:w15="http://schemas.microsoft.com/office/word/2012/wordml" xmlns:w16cex="http://schemas.microsoft.com/office/word/2018/wordml/cex" xmlns:w16cid="http://schemas.microsoft.com/office/word/2016/wordml/cid" xmlns:w16="http://schemas.microsoft.com/office/word/2018/wordml" xmlns:w16du="http://schemas.microsoft.com/office/word/2023/wordml/word16du" xmlns:w16sdtdh="http://schemas.microsoft.com/office/word/2020/wordml/sdtdatahash" xmlns:w16sdtfl="http://schemas.microsoft.com/office/word/2024/wordml/sdtformatlock" xmlns:w16se="http://schemas.microsoft.com/office/word/2015/wordml/symex" xmlns:wpg="http://schemas.microsoft.com/office/word/2010/wordprocessingGroup" xmlns:wpi="http://schemas.microsoft.com/office/word/2010/wordprocessingInk" xmlns:wne="http://schemas.microsoft.com/office/word/2006/wordml" xmlns:wps="http://schemas.microsoft.com/office/word/2010/wordprocessingShape" mc:Ignorable="w14 w15 w16se w16cid w16 w16cex w16sdtdh w16sdtfl w16du wp14">
   <w:abstractNum w:abstractNumId="0" w15:restartNumberingAfterBreak="0">
+    <w:nsid w:val="018F06EA"/>
+    <w:multiLevelType w:val="hybridMultilevel"/>
+    <w:tmpl w:val="E06622AE"/>
+    <w:lvl w:ilvl="0" w:tplc="08090001">
+      <w:start w:val="1"/>
+      <w:numFmt w:val="bullet"/>
+      <w:lvlText w:val=""/>
+      <w:lvlJc w:val="left"/>
+      <w:pPr>
+        <w:ind w:left="2880" w:hanging="360"/>
+      </w:pPr>
+      <w:rPr>
+        <w:rFonts w:ascii="Symbol" w:hAnsi="Symbol" w:hint="default"/>
+      </w:rPr>
+    </w:lvl>
+    <w:lvl w:ilvl="1" w:tplc="08090003" w:tentative="1">
+      <w:start w:val="1"/>
+      <w:numFmt w:val="bullet"/>
+      <w:lvlText w:val="o"/>
+      <w:lvlJc w:val="left"/>
+      <w:pPr>
+        <w:ind w:left="3600" w:hanging="360"/>
+      </w:pPr>
+      <w:rPr>
+        <w:rFonts w:ascii="Courier New" w:hAnsi="Courier New" w:cs="Courier New" w:hint="default"/>
+      </w:rPr>
+    </w:lvl>
+    <w:lvl w:ilvl="2" w:tplc="08090005" w:tentative="1">
+      <w:start w:val="1"/>
+      <w:numFmt w:val="bullet"/>
+      <w:lvlText w:val=""/>
+      <w:lvlJc w:val="left"/>
+      <w:pPr>
+        <w:ind w:left="4320" w:hanging="360"/>
+      </w:pPr>
+      <w:rPr>
+        <w:rFonts w:ascii="Wingdings" w:hAnsi="Wingdings" w:hint="default"/>
+      </w:rPr>
+    </w:lvl>
+    <w:lvl w:ilvl="3" w:tplc="08090001" w:tentative="1">
+      <w:start w:val="1"/>
+      <w:numFmt w:val="bullet"/>
+      <w:lvlText w:val=""/>
+      <w:lvlJc w:val="left"/>
+      <w:pPr>
+        <w:ind w:left="5040" w:hanging="360"/>
+      </w:pPr>
+      <w:rPr>
+        <w:rFonts w:ascii="Symbol" w:hAnsi="Symbol" w:hint="default"/>
+      </w:rPr>
+    </w:lvl>
+    <w:lvl w:ilvl="4" w:tplc="08090003" w:tentative="1">
+      <w:start w:val="1"/>
+      <w:numFmt w:val="bullet"/>
+      <w:lvlText w:val="o"/>
+      <w:lvlJc w:val="left"/>
+      <w:pPr>
+        <w:ind w:left="5760" w:hanging="360"/>
+      </w:pPr>
+      <w:rPr>
+        <w:rFonts w:ascii="Courier New" w:hAnsi="Courier New" w:cs="Courier New" w:hint="default"/>
+      </w:rPr>
+    </w:lvl>
+    <w:lvl w:ilvl="5" w:tplc="08090005" w:tentative="1">
+      <w:start w:val="1"/>
+      <w:numFmt w:val="bullet"/>
+      <w:lvlText w:val=""/>
+      <w:lvlJc w:val="left"/>
+      <w:pPr>
+        <w:ind w:left="6480" w:hanging="360"/>
+      </w:pPr>
+      <w:rPr>
+        <w:rFonts w:ascii="Wingdings" w:hAnsi="Wingdings" w:hint="default"/>
+      </w:rPr>
+    </w:lvl>
+    <w:lvl w:ilvl="6" w:tplc="08090001" w:tentative="1">
+      <w:start w:val="1"/>
+      <w:numFmt w:val="bullet"/>
+      <w:lvlText w:val=""/>
+      <w:lvlJc w:val="left"/>
+      <w:pPr>
+        <w:ind w:left="7200" w:hanging="360"/>
+      </w:pPr>
+      <w:rPr>
+        <w:rFonts w:ascii="Symbol" w:hAnsi="Symbol" w:hint="default"/>
+      </w:rPr>
+    </w:lvl>
+    <w:lvl w:ilvl="7" w:tplc="08090003" w:tentative="1">
+      <w:start w:val="1"/>
+      <w:numFmt w:val="bullet"/>
+      <w:lvlText w:val="o"/>
+      <w:lvlJc w:val="left"/>
+      <w:pPr>
+        <w:ind w:left="7920" w:hanging="360"/>
+      </w:pPr>
+      <w:rPr>
+        <w:rFonts w:ascii="Courier New" w:hAnsi="Courier New" w:cs="Courier New" w:hint="default"/>
+      </w:rPr>
+    </w:lvl>
+    <w:lvl w:ilvl="8" w:tplc="08090005" w:tentative="1">
+      <w:start w:val="1"/>
+      <w:numFmt w:val="bullet"/>
+      <w:lvlText w:val=""/>
+      <w:lvlJc w:val="left"/>
+      <w:pPr>
+        <w:ind w:left="8640" w:hanging="360"/>
+      </w:pPr>
+      <w:rPr>
+        <w:rFonts w:ascii="Wingdings" w:hAnsi="Wingdings" w:hint="default"/>
+      </w:rPr>
+    </w:lvl>
+  </w:abstractNum>
+  <w:abstractNum w:abstractNumId="1" w15:restartNumberingAfterBreak="0">
+    <w:nsid w:val="411A45AD"/>
+    <w:multiLevelType w:val="hybridMultilevel"/>
+    <w:tmpl w:val="6060CD86"/>
+    <w:lvl w:ilvl="0" w:tplc="08090001">
+      <w:start w:val="1"/>
+      <w:numFmt w:val="bullet"/>
+      <w:lvlText w:val=""/>
+      <w:lvlJc w:val="left"/>
+      <w:pPr>
+        <w:ind w:left="1080" w:hanging="360"/>
+      </w:pPr>
+      <w:rPr>
+        <w:rFonts w:ascii="Symbol" w:hAnsi="Symbol" w:hint="default"/>
+      </w:rPr>
+    </w:lvl>
+    <w:lvl w:ilvl="1" w:tplc="08090003" w:tentative="1">
+      <w:start w:val="1"/>
+      <w:numFmt w:val="bullet"/>
+      <w:lvlText w:val="o"/>
+      <w:lvlJc w:val="left"/>
+      <w:pPr>
+        <w:ind w:left="1800" w:hanging="360"/>
+      </w:pPr>
+      <w:rPr>
+        <w:rFonts w:ascii="Courier New" w:hAnsi="Courier New" w:cs="Courier New" w:hint="default"/>
+      </w:rPr>
+    </w:lvl>
+    <w:lvl w:ilvl="2" w:tplc="08090005" w:tentative="1">
+      <w:start w:val="1"/>
+      <w:numFmt w:val="bullet"/>
+      <w:lvlText w:val=""/>
+      <w:lvlJc w:val="left"/>
+      <w:pPr>
+        <w:ind w:left="2520" w:hanging="360"/>
+      </w:pPr>
+      <w:rPr>
+        <w:rFonts w:ascii="Wingdings" w:hAnsi="Wingdings" w:hint="default"/>
+      </w:rPr>
+    </w:lvl>
+    <w:lvl w:ilvl="3" w:tplc="08090001" w:tentative="1">
+      <w:start w:val="1"/>
+      <w:numFmt w:val="bullet"/>
+      <w:lvlText w:val=""/>
+      <w:lvlJc w:val="left"/>
+      <w:pPr>
+        <w:ind w:left="3240" w:hanging="360"/>
+      </w:pPr>
+      <w:rPr>
+        <w:rFonts w:ascii="Symbol" w:hAnsi="Symbol" w:hint="default"/>
+      </w:rPr>
+    </w:lvl>
+    <w:lvl w:ilvl="4" w:tplc="08090003" w:tentative="1">
+      <w:start w:val="1"/>
+      <w:numFmt w:val="bullet"/>
+      <w:lvlText w:val="o"/>
+      <w:lvlJc w:val="left"/>
+      <w:pPr>
+        <w:ind w:left="3960" w:hanging="360"/>
+      </w:pPr>
+      <w:rPr>
+        <w:rFonts w:ascii="Courier New" w:hAnsi="Courier New" w:cs="Courier New" w:hint="default"/>
+      </w:rPr>
+    </w:lvl>
+    <w:lvl w:ilvl="5" w:tplc="08090005" w:tentative="1">
+      <w:start w:val="1"/>
+      <w:numFmt w:val="bullet"/>
+      <w:lvlText w:val=""/>
+      <w:lvlJc w:val="left"/>
+      <w:pPr>
+        <w:ind w:left="4680" w:hanging="360"/>
+      </w:pPr>
+      <w:rPr>
+        <w:rFonts w:ascii="Wingdings" w:hAnsi="Wingdings" w:hint="default"/>
+      </w:rPr>
+    </w:lvl>
+    <w:lvl w:ilvl="6" w:tplc="08090001" w:tentative="1">
+      <w:start w:val="1"/>
+      <w:numFmt w:val="bullet"/>
+      <w:lvlText w:val=""/>
+      <w:lvlJc w:val="left"/>
+      <w:pPr>
+        <w:ind w:left="5400" w:hanging="360"/>
+      </w:pPr>
+      <w:rPr>
+        <w:rFonts w:ascii="Symbol" w:hAnsi="Symbol" w:hint="default"/>
+      </w:rPr>
+    </w:lvl>
+    <w:lvl w:ilvl="7" w:tplc="08090003" w:tentative="1">
+      <w:start w:val="1"/>
+      <w:numFmt w:val="bullet"/>
+      <w:lvlText w:val="o"/>
+      <w:lvlJc w:val="left"/>
+      <w:pPr>
+        <w:ind w:left="6120" w:hanging="360"/>
+      </w:pPr>
+      <w:rPr>
+        <w:rFonts w:ascii="Courier New" w:hAnsi="Courier New" w:cs="Courier New" w:hint="default"/>
+      </w:rPr>
+    </w:lvl>
+    <w:lvl w:ilvl="8" w:tplc="08090005" w:tentative="1">
+      <w:start w:val="1"/>
+      <w:numFmt w:val="bullet"/>
+      <w:lvlText w:val=""/>
+      <w:lvlJc w:val="left"/>
+      <w:pPr>
+        <w:ind w:left="6840" w:hanging="360"/>
+      </w:pPr>
+      <w:rPr>
+        <w:rFonts w:ascii="Wingdings" w:hAnsi="Wingdings" w:hint="default"/>
+      </w:rPr>
+    </w:lvl>
+  </w:abstractNum>
+  <w:abstractNum w:abstractNumId="2" w15:restartNumberingAfterBreak="0">
     <w:nsid w:val="650374AB"/>
     <w:multiLevelType w:val="hybridMultilevel"/>
     <w:tmpl w:val="D97E5170"/>
@@ -565,7 +3960,245 @@
       </w:pPr>
     </w:lvl>
   </w:abstractNum>
+  <w:abstractNum w:abstractNumId="3" w15:restartNumberingAfterBreak="0">
+    <w:nsid w:val="6FA37F4C"/>
+    <w:multiLevelType w:val="hybridMultilevel"/>
+    <w:tmpl w:val="AF388238"/>
+    <w:lvl w:ilvl="0" w:tplc="08090001">
+      <w:start w:val="1"/>
+      <w:numFmt w:val="bullet"/>
+      <w:lvlText w:val=""/>
+      <w:lvlJc w:val="left"/>
+      <w:pPr>
+        <w:ind w:left="1080" w:hanging="360"/>
+      </w:pPr>
+      <w:rPr>
+        <w:rFonts w:ascii="Symbol" w:hAnsi="Symbol" w:hint="default"/>
+      </w:rPr>
+    </w:lvl>
+    <w:lvl w:ilvl="1" w:tplc="08090003">
+      <w:start w:val="1"/>
+      <w:numFmt w:val="bullet"/>
+      <w:lvlText w:val="o"/>
+      <w:lvlJc w:val="left"/>
+      <w:pPr>
+        <w:ind w:left="1800" w:hanging="360"/>
+      </w:pPr>
+      <w:rPr>
+        <w:rFonts w:ascii="Courier New" w:hAnsi="Courier New" w:cs="Courier New" w:hint="default"/>
+      </w:rPr>
+    </w:lvl>
+    <w:lvl w:ilvl="2" w:tplc="08090005" w:tentative="1">
+      <w:start w:val="1"/>
+      <w:numFmt w:val="bullet"/>
+      <w:lvlText w:val=""/>
+      <w:lvlJc w:val="left"/>
+      <w:pPr>
+        <w:ind w:left="2520" w:hanging="360"/>
+      </w:pPr>
+      <w:rPr>
+        <w:rFonts w:ascii="Wingdings" w:hAnsi="Wingdings" w:hint="default"/>
+      </w:rPr>
+    </w:lvl>
+    <w:lvl w:ilvl="3" w:tplc="08090001" w:tentative="1">
+      <w:start w:val="1"/>
+      <w:numFmt w:val="bullet"/>
+      <w:lvlText w:val=""/>
+      <w:lvlJc w:val="left"/>
+      <w:pPr>
+        <w:ind w:left="3240" w:hanging="360"/>
+      </w:pPr>
+      <w:rPr>
+        <w:rFonts w:ascii="Symbol" w:hAnsi="Symbol" w:hint="default"/>
+      </w:rPr>
+    </w:lvl>
+    <w:lvl w:ilvl="4" w:tplc="08090003" w:tentative="1">
+      <w:start w:val="1"/>
+      <w:numFmt w:val="bullet"/>
+      <w:lvlText w:val="o"/>
+      <w:lvlJc w:val="left"/>
+      <w:pPr>
+        <w:ind w:left="3960" w:hanging="360"/>
+      </w:pPr>
+      <w:rPr>
+        <w:rFonts w:ascii="Courier New" w:hAnsi="Courier New" w:cs="Courier New" w:hint="default"/>
+      </w:rPr>
+    </w:lvl>
+    <w:lvl w:ilvl="5" w:tplc="08090005" w:tentative="1">
+      <w:start w:val="1"/>
+      <w:numFmt w:val="bullet"/>
+      <w:lvlText w:val=""/>
+      <w:lvlJc w:val="left"/>
+      <w:pPr>
+        <w:ind w:left="4680" w:hanging="360"/>
+      </w:pPr>
+      <w:rPr>
+        <w:rFonts w:ascii="Wingdings" w:hAnsi="Wingdings" w:hint="default"/>
+      </w:rPr>
+    </w:lvl>
+    <w:lvl w:ilvl="6" w:tplc="08090001" w:tentative="1">
+      <w:start w:val="1"/>
+      <w:numFmt w:val="bullet"/>
+      <w:lvlText w:val=""/>
+      <w:lvlJc w:val="left"/>
+      <w:pPr>
+        <w:ind w:left="5400" w:hanging="360"/>
+      </w:pPr>
+      <w:rPr>
+        <w:rFonts w:ascii="Symbol" w:hAnsi="Symbol" w:hint="default"/>
+      </w:rPr>
+    </w:lvl>
+    <w:lvl w:ilvl="7" w:tplc="08090003" w:tentative="1">
+      <w:start w:val="1"/>
+      <w:numFmt w:val="bullet"/>
+      <w:lvlText w:val="o"/>
+      <w:lvlJc w:val="left"/>
+      <w:pPr>
+        <w:ind w:left="6120" w:hanging="360"/>
+      </w:pPr>
+      <w:rPr>
+        <w:rFonts w:ascii="Courier New" w:hAnsi="Courier New" w:cs="Courier New" w:hint="default"/>
+      </w:rPr>
+    </w:lvl>
+    <w:lvl w:ilvl="8" w:tplc="08090005" w:tentative="1">
+      <w:start w:val="1"/>
+      <w:numFmt w:val="bullet"/>
+      <w:lvlText w:val=""/>
+      <w:lvlJc w:val="left"/>
+      <w:pPr>
+        <w:ind w:left="6840" w:hanging="360"/>
+      </w:pPr>
+      <w:rPr>
+        <w:rFonts w:ascii="Wingdings" w:hAnsi="Wingdings" w:hint="default"/>
+      </w:rPr>
+    </w:lvl>
+  </w:abstractNum>
+  <w:abstractNum w:abstractNumId="4" w15:restartNumberingAfterBreak="0">
+    <w:nsid w:val="6FA7186C"/>
+    <w:multiLevelType w:val="hybridMultilevel"/>
+    <w:tmpl w:val="3490096C"/>
+    <w:lvl w:ilvl="0" w:tplc="08090001">
+      <w:start w:val="1"/>
+      <w:numFmt w:val="bullet"/>
+      <w:lvlText w:val=""/>
+      <w:lvlJc w:val="left"/>
+      <w:pPr>
+        <w:ind w:left="1080" w:hanging="360"/>
+      </w:pPr>
+      <w:rPr>
+        <w:rFonts w:ascii="Symbol" w:hAnsi="Symbol" w:hint="default"/>
+      </w:rPr>
+    </w:lvl>
+    <w:lvl w:ilvl="1" w:tplc="08090003" w:tentative="1">
+      <w:start w:val="1"/>
+      <w:numFmt w:val="bullet"/>
+      <w:lvlText w:val="o"/>
+      <w:lvlJc w:val="left"/>
+      <w:pPr>
+        <w:ind w:left="1800" w:hanging="360"/>
+      </w:pPr>
+      <w:rPr>
+        <w:rFonts w:ascii="Courier New" w:hAnsi="Courier New" w:cs="Courier New" w:hint="default"/>
+      </w:rPr>
+    </w:lvl>
+    <w:lvl w:ilvl="2" w:tplc="08090005" w:tentative="1">
+      <w:start w:val="1"/>
+      <w:numFmt w:val="bullet"/>
+      <w:lvlText w:val=""/>
+      <w:lvlJc w:val="left"/>
+      <w:pPr>
+        <w:ind w:left="2520" w:hanging="360"/>
+      </w:pPr>
+      <w:rPr>
+        <w:rFonts w:ascii="Wingdings" w:hAnsi="Wingdings" w:hint="default"/>
+      </w:rPr>
+    </w:lvl>
+    <w:lvl w:ilvl="3" w:tplc="08090001" w:tentative="1">
+      <w:start w:val="1"/>
+      <w:numFmt w:val="bullet"/>
+      <w:lvlText w:val=""/>
+      <w:lvlJc w:val="left"/>
+      <w:pPr>
+        <w:ind w:left="3240" w:hanging="360"/>
+      </w:pPr>
+      <w:rPr>
+        <w:rFonts w:ascii="Symbol" w:hAnsi="Symbol" w:hint="default"/>
+      </w:rPr>
+    </w:lvl>
+    <w:lvl w:ilvl="4" w:tplc="08090003" w:tentative="1">
+      <w:start w:val="1"/>
+      <w:numFmt w:val="bullet"/>
+      <w:lvlText w:val="o"/>
+      <w:lvlJc w:val="left"/>
+      <w:pPr>
+        <w:ind w:left="3960" w:hanging="360"/>
+      </w:pPr>
+      <w:rPr>
+        <w:rFonts w:ascii="Courier New" w:hAnsi="Courier New" w:cs="Courier New" w:hint="default"/>
+      </w:rPr>
+    </w:lvl>
+    <w:lvl w:ilvl="5" w:tplc="08090005" w:tentative="1">
+      <w:start w:val="1"/>
+      <w:numFmt w:val="bullet"/>
+      <w:lvlText w:val=""/>
+      <w:lvlJc w:val="left"/>
+      <w:pPr>
+        <w:ind w:left="4680" w:hanging="360"/>
+      </w:pPr>
+      <w:rPr>
+        <w:rFonts w:ascii="Wingdings" w:hAnsi="Wingdings" w:hint="default"/>
+      </w:rPr>
+    </w:lvl>
+    <w:lvl w:ilvl="6" w:tplc="08090001" w:tentative="1">
+      <w:start w:val="1"/>
+      <w:numFmt w:val="bullet"/>
+      <w:lvlText w:val=""/>
+      <w:lvlJc w:val="left"/>
+      <w:pPr>
+        <w:ind w:left="5400" w:hanging="360"/>
+      </w:pPr>
+      <w:rPr>
+        <w:rFonts w:ascii="Symbol" w:hAnsi="Symbol" w:hint="default"/>
+      </w:rPr>
+    </w:lvl>
+    <w:lvl w:ilvl="7" w:tplc="08090003" w:tentative="1">
+      <w:start w:val="1"/>
+      <w:numFmt w:val="bullet"/>
+      <w:lvlText w:val="o"/>
+      <w:lvlJc w:val="left"/>
+      <w:pPr>
+        <w:ind w:left="6120" w:hanging="360"/>
+      </w:pPr>
+      <w:rPr>
+        <w:rFonts w:ascii="Courier New" w:hAnsi="Courier New" w:cs="Courier New" w:hint="default"/>
+      </w:rPr>
+    </w:lvl>
+    <w:lvl w:ilvl="8" w:tplc="08090005" w:tentative="1">
+      <w:start w:val="1"/>
+      <w:numFmt w:val="bullet"/>
+      <w:lvlText w:val=""/>
+      <w:lvlJc w:val="left"/>
+      <w:pPr>
+        <w:ind w:left="6840" w:hanging="360"/>
+      </w:pPr>
+      <w:rPr>
+        <w:rFonts w:ascii="Wingdings" w:hAnsi="Wingdings" w:hint="default"/>
+      </w:rPr>
+    </w:lvl>
+  </w:abstractNum>
   <w:num w:numId="1" w16cid:durableId="979073819">
+    <w:abstractNumId w:val="2"/>
+  </w:num>
+  <w:num w:numId="2" w16cid:durableId="1280259608">
+    <w:abstractNumId w:val="3"/>
+  </w:num>
+  <w:num w:numId="3" w16cid:durableId="725226456">
+    <w:abstractNumId w:val="4"/>
+  </w:num>
+  <w:num w:numId="4" w16cid:durableId="1770735792">
+    <w:abstractNumId w:val="1"/>
+  </w:num>
+  <w:num w:numId="5" w16cid:durableId="1775906792">
     <w:abstractNumId w:val="0"/>
   </w:num>
 </w:numbering>
@@ -1174,7 +4807,6 @@
   <w:style w:type="character" w:default="1" w:styleId="DefaultParagraphFont">
     <w:name w:val="Default Paragraph Font"/>
     <w:uiPriority w:val="1"/>
-    <w:semiHidden/>
     <w:unhideWhenUsed/>
   </w:style>
   <w:style w:type="table" w:default="1" w:styleId="TableNormal">
@@ -1486,6 +5118,39 @@
       <w:smallCaps/>
       <w:color w:val="0F4761" w:themeColor="accent1" w:themeShade="BF"/>
       <w:spacing w:val="5"/>
+    </w:rPr>
+  </w:style>
+  <w:style w:type="character" w:styleId="Hyperlink">
+    <w:name w:val="Hyperlink"/>
+    <w:basedOn w:val="DefaultParagraphFont"/>
+    <w:uiPriority w:val="99"/>
+    <w:unhideWhenUsed/>
+    <w:rsid w:val="002A32FB"/>
+    <w:rPr>
+      <w:color w:val="467886" w:themeColor="hyperlink"/>
+      <w:u w:val="single"/>
+    </w:rPr>
+  </w:style>
+  <w:style w:type="character" w:styleId="UnresolvedMention">
+    <w:name w:val="Unresolved Mention"/>
+    <w:basedOn w:val="DefaultParagraphFont"/>
+    <w:uiPriority w:val="99"/>
+    <w:semiHidden/>
+    <w:unhideWhenUsed/>
+    <w:rsid w:val="002A32FB"/>
+    <w:rPr>
+      <w:color w:val="605E5C"/>
+      <w:shd w:val="clear" w:color="auto" w:fill="E1DFDD"/>
+    </w:rPr>
+  </w:style>
+  <w:style w:type="character" w:styleId="PlaceholderText">
+    <w:name w:val="Placeholder Text"/>
+    <w:basedOn w:val="DefaultParagraphFont"/>
+    <w:uiPriority w:val="99"/>
+    <w:semiHidden/>
+    <w:rsid w:val="00AC40B5"/>
+    <w:rPr>
+      <w:color w:val="666666"/>
     </w:rPr>
   </w:style>
 </w:styles>

</xml_diff>